<commit_message>
Inclusão de vídeo de edição de vídeos
</commit_message>
<xml_diff>
--- a/build/html/_downloads/e06771d26f6bd44bdde3c70f4fe13d94/ata.docx
+++ b/build/html/_downloads/e06771d26f6bd44bdde3c70f4fe13d94/ata.docx
@@ -1,6 +1,6 @@
 
 <file path=word/document.xml><?xml version="1.0" encoding="utf-8"?>
-<w:document xmlns:wpc="http://schemas.microsoft.com/office/word/2010/wordprocessingCanvas" xmlns:cx="http://schemas.microsoft.com/office/drawing/2014/chartex" xmlns:cx1="http://schemas.microsoft.com/office/drawing/2015/9/8/chartex" xmlns:cx2="http://schemas.microsoft.com/office/drawing/2015/10/21/chartex" xmlns:cx3="http://schemas.microsoft.com/office/drawing/2016/5/9/chartex" xmlns:cx4="http://schemas.microsoft.com/office/drawing/2016/5/10/chartex" xmlns:cx5="http://schemas.microsoft.com/office/drawing/2016/5/11/chartex" xmlns:cx6="http://schemas.microsoft.com/office/drawing/2016/5/12/chartex" xmlns:cx7="http://schemas.microsoft.com/office/drawing/2016/5/13/chartex" xmlns:cx8="http://schemas.microsoft.com/office/drawing/2016/5/14/chartex" xmlns:mc="http://schemas.openxmlformats.org/markup-compatibility/2006" xmlns:aink="http://schemas.microsoft.com/office/drawing/2016/ink" xmlns:am3d="http://schemas.microsoft.com/office/drawing/2017/model3d" xmlns:o="urn:schemas-microsoft-com:office:office" xmlns:r="http://schemas.openxmlformats.org/officeDocument/2006/relationships" xmlns:m="http://schemas.openxmlformats.org/officeDocument/2006/math" xmlns:v="urn:schemas-microsoft-com:vml" xmlns:wp14="http://schemas.microsoft.com/office/word/2010/wordprocessingDrawing" xmlns:wp="http://schemas.openxmlformats.org/drawingml/2006/wordprocessingDrawing" xmlns:w10="urn:schemas-microsoft-com:office:word" xmlns:w="http://schemas.openxmlformats.org/wordprocessingml/2006/main" xmlns:w14="http://schemas.microsoft.com/office/word/2010/wordml" xmlns:w15="http://schemas.microsoft.com/office/word/2012/wordml" xmlns:w16cid="http://schemas.microsoft.com/office/word/2016/wordml/cid" xmlns:w16se="http://schemas.microsoft.com/office/word/2015/wordml/symex" xmlns:wpg="http://schemas.microsoft.com/office/word/2010/wordprocessingGroup" xmlns:wpi="http://schemas.microsoft.com/office/word/2010/wordprocessingInk" xmlns:wne="http://schemas.microsoft.com/office/word/2006/wordml" xmlns:wps="http://schemas.microsoft.com/office/word/2010/wordprocessingShape" mc:Ignorable="w14 w15 w16se w16cid wp14">
+<w:document xmlns:wpc="http://schemas.microsoft.com/office/word/2010/wordprocessingCanvas" xmlns:cx="http://schemas.microsoft.com/office/drawing/2014/chartex" xmlns:cx1="http://schemas.microsoft.com/office/drawing/2015/9/8/chartex" xmlns:cx2="http://schemas.microsoft.com/office/drawing/2015/10/21/chartex" xmlns:cx3="http://schemas.microsoft.com/office/drawing/2016/5/9/chartex" xmlns:cx4="http://schemas.microsoft.com/office/drawing/2016/5/10/chartex" xmlns:cx5="http://schemas.microsoft.com/office/drawing/2016/5/11/chartex" xmlns:cx6="http://schemas.microsoft.com/office/drawing/2016/5/12/chartex" xmlns:cx7="http://schemas.microsoft.com/office/drawing/2016/5/13/chartex" xmlns:cx8="http://schemas.microsoft.com/office/drawing/2016/5/14/chartex" xmlns:mc="http://schemas.openxmlformats.org/markup-compatibility/2006" xmlns:aink="http://schemas.microsoft.com/office/drawing/2016/ink" xmlns:am3d="http://schemas.microsoft.com/office/drawing/2017/model3d" xmlns:o="urn:schemas-microsoft-com:office:office" xmlns:r="http://schemas.openxmlformats.org/officeDocument/2006/relationships" xmlns:m="http://schemas.openxmlformats.org/officeDocument/2006/math" xmlns:v="urn:schemas-microsoft-com:vml" xmlns:wp14="http://schemas.microsoft.com/office/word/2010/wordprocessingDrawing" xmlns:wp="http://schemas.openxmlformats.org/drawingml/2006/wordprocessingDrawing" xmlns:w10="urn:schemas-microsoft-com:office:word" xmlns:w="http://schemas.openxmlformats.org/wordprocessingml/2006/main" xmlns:w14="http://schemas.microsoft.com/office/word/2010/wordml" xmlns:w15="http://schemas.microsoft.com/office/word/2012/wordml" xmlns:w16cex="http://schemas.microsoft.com/office/word/2018/wordml/cex" xmlns:w16cid="http://schemas.microsoft.com/office/word/2016/wordml/cid" xmlns:w16="http://schemas.microsoft.com/office/word/2018/wordml" xmlns:w16se="http://schemas.microsoft.com/office/word/2015/wordml/symex" xmlns:wpg="http://schemas.microsoft.com/office/word/2010/wordprocessingGroup" xmlns:wpi="http://schemas.microsoft.com/office/word/2010/wordprocessingInk" xmlns:wne="http://schemas.microsoft.com/office/word/2006/wordml" xmlns:wps="http://schemas.microsoft.com/office/word/2010/wordprocessingShape" mc:Ignorable="w14 w15 w16se w16cid w16 w16cex wp14">
   <w:body>
     <w:p>
       <w:pPr>
@@ -240,47 +240,63 @@
         <w:rPr>
           <w:rFonts w:ascii="Times New Roman" w:hAnsi="Times New Roman"/>
         </w:rPr>
-        <w:t xml:space="preserve"> Luiz Fernando</w:t>
-      </w:r>
-      <w:r>
-        <w:rPr>
-          <w:rFonts w:ascii="Times New Roman" w:hAnsi="Times New Roman"/>
-        </w:rPr>
         <w:t xml:space="preserve"> </w:t>
       </w:r>
       <w:r>
         <w:rPr>
           <w:rFonts w:ascii="Times New Roman" w:hAnsi="Times New Roman"/>
         </w:rPr>
-        <w:t xml:space="preserve">Reinoso, Fabrício de Souza Ribeiro, </w:t>
-      </w:r>
-      <w:r>
-        <w:rPr>
-          <w:rFonts w:ascii="Times New Roman" w:hAnsi="Times New Roman"/>
-        </w:rPr>
-        <w:t>Alessandra Ribeiro Duarte</w:t>
-      </w:r>
-      <w:r>
-        <w:t xml:space="preserve">, Arlon Francisco Carvalho Martins, </w:t>
-      </w:r>
-      <w:r>
-        <w:t xml:space="preserve">Leonne Bruno Domingues </w:t>
-      </w:r>
-      <w:r>
-        <w:rPr>
-          <w:rFonts w:ascii="Times New Roman" w:hAnsi="Times New Roman"/>
-          <w:bCs/>
-        </w:rPr>
-        <w:t>Alves</w:t>
-      </w:r>
-      <w:r>
+        <w:t>Fulano, Beltrano e Ciclano</w:t>
+      </w:r>
+      <w:r>
+        <w:rPr>
+          <w:rFonts w:ascii="Times New Roman" w:hAnsi="Times New Roman"/>
+        </w:rPr>
+        <w:t xml:space="preserve">. </w:t>
+      </w:r>
+      <w:r>
+        <w:rPr>
+          <w:rFonts w:ascii="Times New Roman" w:hAnsi="Times New Roman"/>
+          <w:b/>
+          <w:bCs/>
+        </w:rPr>
+        <w:t>I. ABERTURA DA REUNIÃO:</w:t>
+      </w:r>
+      <w:r>
+        <w:rPr>
+          <w:rFonts w:ascii="Times New Roman" w:hAnsi="Times New Roman"/>
+        </w:rPr>
+        <w:t xml:space="preserve"> Presidiu a reunião e deu por abertos os trabalhos </w:t>
+      </w:r>
+      <w:r>
+        <w:rPr>
+          <w:rFonts w:ascii="Times New Roman" w:hAnsi="Times New Roman"/>
+        </w:rPr>
+        <w:t>o servidor</w:t>
+      </w:r>
+      <w:r>
+        <w:rPr>
+          <w:rFonts w:ascii="Times New Roman" w:hAnsi="Times New Roman"/>
+        </w:rPr>
+        <w:t xml:space="preserve"> </w:t>
+      </w:r>
+      <w:r>
+        <w:rPr>
+          <w:rFonts w:ascii="Times New Roman" w:hAnsi="Times New Roman"/>
+        </w:rPr>
+        <w:t>Fulano</w:t>
+      </w:r>
+      <w:r>
+        <w:rPr>
+          <w:rFonts w:ascii="Times New Roman" w:hAnsi="Times New Roman"/>
+        </w:rPr>
         <w:t xml:space="preserve">, </w:t>
       </w:r>
       <w:r>
-        <w:t>Victor da Cruz Peres</w:t>
-      </w:r>
-      <w:r>
-        <w:t xml:space="preserve"> e Celyane dos Reis Batista</w:t>
+        <w:rPr>
+          <w:rFonts w:ascii="Times New Roman" w:hAnsi="Times New Roman"/>
+        </w:rPr>
+        <w:t>que apresentou a pauta</w:t>
       </w:r>
       <w:r>
         <w:rPr>
@@ -294,19 +310,21 @@
           <w:b/>
           <w:bCs/>
         </w:rPr>
-        <w:t>I. ABERTURA DA REUNIÃO:</w:t>
-      </w:r>
-      <w:r>
-        <w:rPr>
-          <w:rFonts w:ascii="Times New Roman" w:hAnsi="Times New Roman"/>
-        </w:rPr>
-        <w:t xml:space="preserve"> Presidiu a reunião e deu por abertos os trabalhos </w:t>
-      </w:r>
-      <w:r>
-        <w:rPr>
-          <w:rFonts w:ascii="Times New Roman" w:hAnsi="Times New Roman"/>
-        </w:rPr>
-        <w:t>o servidor</w:t>
+        <w:t xml:space="preserve">II. </w:t>
+      </w:r>
+      <w:r>
+        <w:rPr>
+          <w:rFonts w:ascii="Times New Roman" w:hAnsi="Times New Roman"/>
+          <w:b/>
+          <w:bCs/>
+        </w:rPr>
+        <w:t>DA PAUTA</w:t>
+      </w:r>
+      <w:r>
+        <w:rPr>
+          <w:rFonts w:ascii="Times New Roman" w:hAnsi="Times New Roman"/>
+        </w:rPr>
+        <w:t>.</w:t>
       </w:r>
       <w:r>
         <w:rPr>
@@ -318,98 +336,186 @@
         <w:rPr>
           <w:rFonts w:ascii="Times New Roman" w:hAnsi="Times New Roman"/>
         </w:rPr>
-        <w:t>Victor da Cruz Peres</w:t>
-      </w:r>
-      <w:r>
-        <w:rPr>
-          <w:rFonts w:ascii="Times New Roman" w:hAnsi="Times New Roman"/>
-        </w:rPr>
-        <w:t xml:space="preserve">, </w:t>
-      </w:r>
-      <w:r>
-        <w:rPr>
-          <w:rFonts w:ascii="Times New Roman" w:hAnsi="Times New Roman"/>
-        </w:rPr>
-        <w:t>que apresentou a pauta</w:t>
-      </w:r>
-      <w:r>
-        <w:rPr>
-          <w:rFonts w:ascii="Times New Roman" w:hAnsi="Times New Roman"/>
+        <w:t>Aprovação de projetos integradores para conclusão de curso de estudantes do curso técnico em desenvolvimento de sistemas terceiro ano</w:t>
+      </w:r>
+      <w:r>
+        <w:rPr>
+          <w:rFonts w:ascii="Times New Roman" w:hAnsi="Times New Roman"/>
+        </w:rPr>
+        <w:t xml:space="preserve"> e de um projeto de pesquisa proposto por docente</w:t>
+      </w:r>
+      <w:r>
+        <w:rPr>
+          <w:rFonts w:ascii="Times New Roman" w:hAnsi="Times New Roman"/>
+        </w:rPr>
+        <w:t>.</w:t>
+      </w:r>
+      <w:r>
+        <w:rPr>
+          <w:rFonts w:ascii="Times New Roman" w:hAnsi="Times New Roman"/>
+        </w:rPr>
+        <w:t xml:space="preserve"> </w:t>
+      </w:r>
+      <w:r>
+        <w:rPr>
+          <w:rFonts w:ascii="Times New Roman" w:hAnsi="Times New Roman"/>
+          <w:b/>
+          <w:bCs/>
+        </w:rPr>
+        <w:t>III. ENCAMINHAMENTOS</w:t>
+      </w:r>
+      <w:r>
+        <w:rPr>
+          <w:rFonts w:ascii="Times New Roman" w:hAnsi="Times New Roman"/>
+          <w:b/>
+          <w:bCs/>
+        </w:rPr>
+        <w:t xml:space="preserve"> E DELIBERAÇÕES</w:t>
+      </w:r>
+      <w:r>
+        <w:rPr>
+          <w:rFonts w:ascii="Times New Roman" w:hAnsi="Times New Roman"/>
+          <w:b/>
+          <w:bCs/>
         </w:rPr>
         <w:t xml:space="preserve">. </w:t>
       </w:r>
       <w:r>
         <w:rPr>
           <w:rFonts w:ascii="Times New Roman" w:hAnsi="Times New Roman"/>
-          <w:b/>
-          <w:bCs/>
-        </w:rPr>
-        <w:t xml:space="preserve">II. </w:t>
-      </w:r>
-      <w:r>
-        <w:rPr>
-          <w:rFonts w:ascii="Times New Roman" w:hAnsi="Times New Roman"/>
-          <w:b/>
-          <w:bCs/>
-        </w:rPr>
-        <w:t>DA PAUTA</w:t>
-      </w:r>
-      <w:r>
-        <w:rPr>
-          <w:rFonts w:ascii="Times New Roman" w:hAnsi="Times New Roman"/>
-        </w:rPr>
-        <w:t>.</w:t>
-      </w:r>
-      <w:r>
-        <w:rPr>
-          <w:rFonts w:ascii="Times New Roman" w:hAnsi="Times New Roman"/>
+          <w:bCs/>
+        </w:rPr>
+        <w:t>O</w:t>
+      </w:r>
+      <w:r>
+        <w:rPr>
+          <w:rFonts w:ascii="Times New Roman" w:hAnsi="Times New Roman"/>
+          <w:bCs/>
+        </w:rPr>
+        <w:t xml:space="preserve"> servidor</w:t>
+      </w:r>
+      <w:r>
+        <w:rPr>
+          <w:rFonts w:ascii="Times New Roman" w:hAnsi="Times New Roman"/>
+          <w:bCs/>
+        </w:rPr>
+        <w:t xml:space="preserve"> responsável pela reunião</w:t>
+      </w:r>
+      <w:r>
+        <w:rPr>
+          <w:rFonts w:ascii="Times New Roman" w:hAnsi="Times New Roman"/>
+          <w:bCs/>
+        </w:rPr>
+        <w:t xml:space="preserve"> explicou que o encontro entre todos os </w:t>
+      </w:r>
+      <w:r>
+        <w:rPr>
+          <w:rFonts w:ascii="Times New Roman" w:hAnsi="Times New Roman"/>
+          <w:bCs/>
+        </w:rPr>
+        <w:t>membros do colegiado</w:t>
+      </w:r>
+      <w:r>
+        <w:rPr>
+          <w:rFonts w:ascii="Times New Roman" w:hAnsi="Times New Roman"/>
+          <w:bCs/>
+        </w:rPr>
+        <w:t xml:space="preserve"> é de interesse comum, já que </w:t>
+      </w:r>
+      <w:r>
+        <w:rPr>
+          <w:rFonts w:ascii="Times New Roman" w:hAnsi="Times New Roman"/>
+          <w:bCs/>
+        </w:rPr>
+        <w:t xml:space="preserve">se </w:t>
+      </w:r>
+      <w:r>
+        <w:rPr>
+          <w:rFonts w:ascii="Times New Roman" w:hAnsi="Times New Roman"/>
+          <w:bCs/>
+        </w:rPr>
+        <w:t>trata</w:t>
+      </w:r>
+      <w:r>
+        <w:rPr>
+          <w:rFonts w:ascii="Times New Roman" w:hAnsi="Times New Roman"/>
+          <w:bCs/>
         </w:rPr>
         <w:t xml:space="preserve"> </w:t>
       </w:r>
       <w:r>
         <w:rPr>
           <w:rFonts w:ascii="Times New Roman" w:hAnsi="Times New Roman"/>
-        </w:rPr>
-        <w:t>Aprovação de projetos integradores para conclusão de curso de estudantes do curso técnico em desenvolvimento de sistemas terceiro ano</w:t>
-      </w:r>
-      <w:r>
-        <w:rPr>
-          <w:rFonts w:ascii="Times New Roman" w:hAnsi="Times New Roman"/>
-        </w:rPr>
-        <w:t xml:space="preserve"> e de um projeto de pesquisa proposto por docente</w:t>
-      </w:r>
-      <w:r>
-        <w:rPr>
-          <w:rFonts w:ascii="Times New Roman" w:hAnsi="Times New Roman"/>
-        </w:rPr>
-        <w:t>.</w:t>
-      </w:r>
-      <w:r>
-        <w:rPr>
-          <w:rFonts w:ascii="Times New Roman" w:hAnsi="Times New Roman"/>
+          <w:bCs/>
+        </w:rPr>
+        <w:t xml:space="preserve">da </w:t>
+      </w:r>
+      <w:r>
+        <w:rPr>
+          <w:rFonts w:ascii="Times New Roman" w:hAnsi="Times New Roman"/>
+          <w:bCs/>
+        </w:rPr>
+        <w:t>aprovação e parecer de favorecimento d</w:t>
+      </w:r>
+      <w:r>
+        <w:rPr>
+          <w:rFonts w:ascii="Times New Roman" w:hAnsi="Times New Roman"/>
+          <w:bCs/>
+        </w:rPr>
+        <w:t>os</w:t>
+      </w:r>
+      <w:r>
+        <w:rPr>
+          <w:rFonts w:ascii="Times New Roman" w:hAnsi="Times New Roman"/>
+          <w:bCs/>
         </w:rPr>
         <w:t xml:space="preserve"> </w:t>
       </w:r>
       <w:r>
         <w:rPr>
           <w:rFonts w:ascii="Times New Roman" w:hAnsi="Times New Roman"/>
-          <w:b/>
-          <w:bCs/>
-        </w:rPr>
-        <w:t>III. ENCAMINHAMENTOS</w:t>
-      </w:r>
-      <w:r>
-        <w:rPr>
-          <w:rFonts w:ascii="Times New Roman" w:hAnsi="Times New Roman"/>
-          <w:b/>
-          <w:bCs/>
-        </w:rPr>
-        <w:t xml:space="preserve"> E DELIBERAÇÕES</w:t>
-      </w:r>
-      <w:r>
-        <w:rPr>
-          <w:rFonts w:ascii="Times New Roman" w:hAnsi="Times New Roman"/>
-          <w:b/>
+          <w:bCs/>
+        </w:rPr>
+        <w:t>trabalhos</w:t>
+      </w:r>
+      <w:r>
+        <w:rPr>
+          <w:rFonts w:ascii="Times New Roman" w:hAnsi="Times New Roman"/>
+          <w:bCs/>
+        </w:rPr>
+        <w:t xml:space="preserve"> dos docentes do curso integrado em Desenvolvimento de Sistemas</w:t>
+      </w:r>
+      <w:r>
+        <w:rPr>
+          <w:rFonts w:ascii="Times New Roman" w:hAnsi="Times New Roman"/>
+          <w:bCs/>
+        </w:rPr>
+        <w:t>, sendo este</w:t>
+      </w:r>
+      <w:r>
+        <w:rPr>
+          <w:rFonts w:ascii="Times New Roman" w:hAnsi="Times New Roman"/>
+          <w:bCs/>
+        </w:rPr>
+        <w:t xml:space="preserve"> um requisito para diplomação d</w:t>
+      </w:r>
+      <w:r>
+        <w:rPr>
+          <w:rFonts w:ascii="Times New Roman" w:hAnsi="Times New Roman"/>
+          <w:bCs/>
+        </w:rPr>
+        <w:t xml:space="preserve">estes cursistas </w:t>
+      </w:r>
+      <w:r>
+        <w:rPr>
+          <w:rFonts w:ascii="Times New Roman" w:hAnsi="Times New Roman"/>
+          <w:bCs/>
+        </w:rPr>
+        <w:t>do terceiro ano</w:t>
+      </w:r>
+      <w:r>
+        <w:rPr>
+          <w:rFonts w:ascii="Times New Roman" w:hAnsi="Times New Roman"/>
           <w:bCs/>
         </w:rPr>
         <w:t xml:space="preserve">. </w:t>
@@ -417,64 +523,122 @@
       <w:r>
         <w:rPr>
           <w:rFonts w:ascii="Times New Roman" w:hAnsi="Times New Roman"/>
-          <w:bCs/>
-        </w:rPr>
-        <w:t>O</w:t>
-      </w:r>
-      <w:r>
-        <w:rPr>
-          <w:rFonts w:ascii="Times New Roman" w:hAnsi="Times New Roman"/>
-          <w:bCs/>
-        </w:rPr>
-        <w:t xml:space="preserve"> servidor</w:t>
-      </w:r>
-      <w:r>
-        <w:rPr>
-          <w:rFonts w:ascii="Times New Roman" w:hAnsi="Times New Roman"/>
-          <w:bCs/>
-        </w:rPr>
-        <w:t xml:space="preserve"> responsável pela reunião</w:t>
-      </w:r>
-      <w:r>
-        <w:rPr>
-          <w:rFonts w:ascii="Times New Roman" w:hAnsi="Times New Roman"/>
-          <w:bCs/>
-        </w:rPr>
-        <w:t xml:space="preserve"> explicou que o encontro entre todos os </w:t>
-      </w:r>
-      <w:r>
-        <w:rPr>
-          <w:rFonts w:ascii="Times New Roman" w:hAnsi="Times New Roman"/>
-          <w:bCs/>
-        </w:rPr>
-        <w:t>membros do colegiado</w:t>
-      </w:r>
-      <w:r>
-        <w:rPr>
-          <w:rFonts w:ascii="Times New Roman" w:hAnsi="Times New Roman"/>
-          <w:bCs/>
-        </w:rPr>
-        <w:t xml:space="preserve"> é de interesse comum, já que </w:t>
-      </w:r>
-      <w:r>
-        <w:rPr>
-          <w:rFonts w:ascii="Times New Roman" w:hAnsi="Times New Roman"/>
-          <w:bCs/>
-        </w:rPr>
-        <w:t xml:space="preserve">se </w:t>
-      </w:r>
-      <w:r>
-        <w:rPr>
-          <w:rFonts w:ascii="Times New Roman" w:hAnsi="Times New Roman"/>
-          <w:bCs/>
-        </w:rPr>
-        <w:t>trata</w:t>
-      </w:r>
-      <w:r>
-        <w:rPr>
-          <w:rFonts w:ascii="Times New Roman" w:hAnsi="Times New Roman"/>
-          <w:bCs/>
-        </w:rPr>
+          <w:b/>
+          <w:bCs/>
+        </w:rPr>
+        <w:t xml:space="preserve">Todos os presentes foram unânimes </w:t>
+      </w:r>
+      <w:r>
+        <w:rPr>
+          <w:rFonts w:ascii="Times New Roman" w:hAnsi="Times New Roman"/>
+          <w:b/>
+          <w:bCs/>
+        </w:rPr>
+        <w:t xml:space="preserve">para </w:t>
+      </w:r>
+      <w:r>
+        <w:rPr>
+          <w:rFonts w:ascii="Times New Roman" w:hAnsi="Times New Roman"/>
+          <w:b/>
+          <w:bCs/>
+        </w:rPr>
+        <w:t>que o</w:t>
+      </w:r>
+      <w:r>
+        <w:rPr>
+          <w:rFonts w:ascii="Times New Roman" w:hAnsi="Times New Roman"/>
+          <w:b/>
+          <w:bCs/>
+        </w:rPr>
+        <w:t>s</w:t>
+      </w:r>
+      <w:r>
+        <w:rPr>
+          <w:rFonts w:ascii="Times New Roman" w:hAnsi="Times New Roman"/>
+          <w:b/>
+          <w:bCs/>
+        </w:rPr>
+        <w:t xml:space="preserve"> projeto</w:t>
+      </w:r>
+      <w:r>
+        <w:rPr>
+          <w:rFonts w:ascii="Times New Roman" w:hAnsi="Times New Roman"/>
+          <w:b/>
+          <w:bCs/>
+        </w:rPr>
+        <w:t xml:space="preserve">s unânimes fossem aprovados sendo eles: TecCalcMath, </w:t>
+      </w:r>
+      <w:r>
+        <w:rPr>
+          <w:rFonts w:ascii="Times New Roman" w:hAnsi="Times New Roman"/>
+          <w:b/>
+          <w:bCs/>
+        </w:rPr>
+        <w:t xml:space="preserve">Agenda Digital Escolar e </w:t>
+      </w:r>
+      <w:r>
+        <w:rPr>
+          <w:rFonts w:ascii="Times New Roman" w:hAnsi="Times New Roman"/>
+          <w:b/>
+          <w:bCs/>
+        </w:rPr>
+        <w:t>Ensino de informática básica para alunos do ensino fundamental maior</w:t>
+      </w:r>
+      <w:r>
+        <w:rPr>
+          <w:rFonts w:ascii="Times New Roman" w:hAnsi="Times New Roman"/>
+          <w:bCs/>
+        </w:rPr>
+        <w:t xml:space="preserve">. </w:t>
+      </w:r>
+      <w:r>
+        <w:rPr>
+          <w:rFonts w:ascii="Times New Roman" w:hAnsi="Times New Roman"/>
+          <w:bCs/>
+        </w:rPr>
+        <w:t>Em continuidade a reunião, o projeto ‘</w:t>
+      </w:r>
+      <w:r>
+        <w:rPr>
+          <w:rFonts w:ascii="Times New Roman" w:hAnsi="Times New Roman"/>
+          <w:bCs/>
+        </w:rPr>
+        <w:t>O PROBLEMA DO ENSINO-APRENDIZAGEM DE SOCIOLOGIA NO IFPA-ÓBIDOS</w:t>
+      </w:r>
+      <w:r>
+        <w:rPr>
+          <w:rFonts w:ascii="Times New Roman" w:hAnsi="Times New Roman"/>
+          <w:bCs/>
+        </w:rPr>
+        <w:t xml:space="preserve">’ submetido pelo docente </w:t>
+      </w:r>
+      <w:r>
+        <w:rPr>
+          <w:rFonts w:ascii="Times New Roman" w:hAnsi="Times New Roman"/>
+          <w:bCs/>
+        </w:rPr>
+        <w:t>Beltrano</w:t>
+      </w:r>
+      <w:r>
+        <w:t xml:space="preserve"> foi avaliado. </w:t>
+      </w:r>
+      <w:r>
+        <w:rPr>
+          <w:rFonts w:ascii="Times New Roman" w:hAnsi="Times New Roman"/>
+          <w:b/>
+          <w:bCs/>
+        </w:rPr>
+        <w:t xml:space="preserve">Todos os presentes foram unânimes para </w:t>
+      </w:r>
+      <w:r>
+        <w:rPr>
+          <w:rFonts w:ascii="Times New Roman" w:hAnsi="Times New Roman"/>
+          <w:b/>
+          <w:bCs/>
+        </w:rPr>
+        <w:t>que o projeto fosse aprovado.</w:t>
+      </w:r>
+      <w:r>
         <w:t xml:space="preserve"> </w:t>
       </w:r>
       <w:r>
@@ -482,74 +646,28 @@
           <w:rFonts w:ascii="Times New Roman" w:hAnsi="Times New Roman"/>
           <w:bCs/>
         </w:rPr>
-        <w:t xml:space="preserve">da </w:t>
-      </w:r>
-      <w:r>
-        <w:rPr>
-          <w:rFonts w:ascii="Times New Roman" w:hAnsi="Times New Roman"/>
-          <w:bCs/>
-        </w:rPr>
-        <w:t>aprovação e parecer de favorecimento d</w:t>
-      </w:r>
-      <w:r>
-        <w:rPr>
-          <w:rFonts w:ascii="Times New Roman" w:hAnsi="Times New Roman"/>
-          <w:bCs/>
-        </w:rPr>
-        <w:t>os</w:t>
-      </w:r>
-      <w:r>
-        <w:rPr>
-          <w:rFonts w:ascii="Times New Roman" w:hAnsi="Times New Roman"/>
-          <w:bCs/>
-        </w:rPr>
         <w:t xml:space="preserve"> </w:t>
       </w:r>
       <w:r>
         <w:rPr>
           <w:rFonts w:ascii="Times New Roman" w:hAnsi="Times New Roman"/>
-          <w:bCs/>
-        </w:rPr>
-        <w:t>trabalhos</w:t>
-      </w:r>
-      <w:r>
-        <w:rPr>
-          <w:rFonts w:ascii="Times New Roman" w:hAnsi="Times New Roman"/>
-          <w:bCs/>
-        </w:rPr>
-        <w:t xml:space="preserve"> dos docentes do curso integrado em Desenvolvimento de Sistemas</w:t>
-      </w:r>
-      <w:r>
-        <w:rPr>
-          <w:rFonts w:ascii="Times New Roman" w:hAnsi="Times New Roman"/>
-          <w:bCs/>
-        </w:rPr>
-        <w:t>, sendo este</w:t>
-      </w:r>
-      <w:r>
-        <w:rPr>
-          <w:rFonts w:ascii="Times New Roman" w:hAnsi="Times New Roman"/>
-          <w:bCs/>
-        </w:rPr>
-        <w:t xml:space="preserve"> um requisito para diplomação d</w:t>
-      </w:r>
-      <w:r>
-        <w:rPr>
-          <w:rFonts w:ascii="Times New Roman" w:hAnsi="Times New Roman"/>
-          <w:bCs/>
-        </w:rPr>
-        <w:t xml:space="preserve">estes cursistas </w:t>
-      </w:r>
-      <w:r>
-        <w:rPr>
-          <w:rFonts w:ascii="Times New Roman" w:hAnsi="Times New Roman"/>
-          <w:bCs/>
-        </w:rPr>
-        <w:t>do terceiro ano</w:t>
-      </w:r>
-      <w:r>
-        <w:rPr>
-          <w:rFonts w:ascii="Times New Roman" w:hAnsi="Times New Roman"/>
+          <w:b/>
+          <w:bCs/>
+        </w:rPr>
+        <w:t>V</w:t>
+      </w:r>
+      <w:r>
+        <w:rPr>
+          <w:rFonts w:ascii="Times New Roman" w:hAnsi="Times New Roman"/>
+          <w:b/>
+          <w:bCs/>
+        </w:rPr>
+        <w:t>I</w:t>
+      </w:r>
+      <w:r>
+        <w:rPr>
+          <w:rFonts w:ascii="Times New Roman" w:hAnsi="Times New Roman"/>
+          <w:b/>
           <w:bCs/>
         </w:rPr>
         <w:t xml:space="preserve">. </w:t>
@@ -560,257 +678,98 @@
           <w:b/>
           <w:bCs/>
         </w:rPr>
-        <w:t xml:space="preserve">Todos os presentes foram unânimes </w:t>
-      </w:r>
-      <w:r>
-        <w:rPr>
-          <w:rFonts w:ascii="Times New Roman" w:hAnsi="Times New Roman"/>
-          <w:b/>
-          <w:bCs/>
-        </w:rPr>
-        <w:t xml:space="preserve">para </w:t>
-      </w:r>
-      <w:r>
-        <w:rPr>
-          <w:rFonts w:ascii="Times New Roman" w:hAnsi="Times New Roman"/>
-          <w:b/>
-          <w:bCs/>
-        </w:rPr>
-        <w:t>que o</w:t>
-      </w:r>
-      <w:r>
-        <w:rPr>
-          <w:rFonts w:ascii="Times New Roman" w:hAnsi="Times New Roman"/>
-          <w:b/>
-          <w:bCs/>
-        </w:rPr>
-        <w:t>s</w:t>
-      </w:r>
-      <w:r>
-        <w:rPr>
-          <w:rFonts w:ascii="Times New Roman" w:hAnsi="Times New Roman"/>
-          <w:b/>
-          <w:bCs/>
-        </w:rPr>
-        <w:t xml:space="preserve"> projeto</w:t>
-      </w:r>
-      <w:r>
-        <w:rPr>
-          <w:rFonts w:ascii="Times New Roman" w:hAnsi="Times New Roman"/>
-          <w:b/>
-          <w:bCs/>
-        </w:rPr>
-        <w:t xml:space="preserve">s unânimes fossem aprovados sendo eles: TecCalcMath, </w:t>
-      </w:r>
-      <w:r>
-        <w:rPr>
-          <w:rFonts w:ascii="Times New Roman" w:hAnsi="Times New Roman"/>
-          <w:b/>
-          <w:bCs/>
-        </w:rPr>
-        <w:t xml:space="preserve">Agenda Digital Escolar e </w:t>
-      </w:r>
-      <w:r>
-        <w:rPr>
-          <w:rFonts w:ascii="Times New Roman" w:hAnsi="Times New Roman"/>
-          <w:b/>
-          <w:bCs/>
-        </w:rPr>
-        <w:t>Ensino de informática básica para alunos do ensino fundamental maior</w:t>
-      </w:r>
-      <w:r>
-        <w:rPr>
-          <w:rFonts w:ascii="Times New Roman" w:hAnsi="Times New Roman"/>
-          <w:bCs/>
-        </w:rPr>
-        <w:t xml:space="preserve">. </w:t>
-      </w:r>
-      <w:r>
-        <w:rPr>
-          <w:rFonts w:ascii="Times New Roman" w:hAnsi="Times New Roman"/>
-          <w:bCs/>
-        </w:rPr>
-        <w:t>Em continuidade a reunião, o projeto ‘</w:t>
-      </w:r>
-      <w:r>
-        <w:rPr>
-          <w:rFonts w:ascii="Times New Roman" w:hAnsi="Times New Roman"/>
-          <w:bCs/>
-        </w:rPr>
-        <w:t>O PROBLEMA DO ENSINO-APRENDIZAGEM DE SOCIOLOGIA NO IFPA-ÓBIDOS</w:t>
-      </w:r>
-      <w:r>
-        <w:rPr>
-          <w:rFonts w:ascii="Times New Roman" w:hAnsi="Times New Roman"/>
-          <w:bCs/>
-        </w:rPr>
-        <w:t xml:space="preserve">’ submetido pelo docente </w:t>
-      </w:r>
-      <w:r>
-        <w:rPr>
-          <w:rFonts w:ascii="Times New Roman" w:hAnsi="Times New Roman"/>
-          <w:bCs/>
-        </w:rPr>
-        <w:t xml:space="preserve">Leonne Bruno Domingues </w:t>
-      </w:r>
-      <w:r>
-        <w:rPr>
-          <w:rFonts w:ascii="Times New Roman" w:hAnsi="Times New Roman"/>
-          <w:bCs/>
-        </w:rPr>
-        <w:t>Alves</w:t>
-      </w:r>
-      <w:r>
-        <w:t xml:space="preserve"> foi avaliado. </w:t>
-      </w:r>
-      <w:r>
-        <w:rPr>
-          <w:rFonts w:ascii="Times New Roman" w:hAnsi="Times New Roman"/>
-          <w:b/>
-          <w:bCs/>
-        </w:rPr>
-        <w:t xml:space="preserve">Todos os presentes foram unânimes para </w:t>
-      </w:r>
-      <w:r>
-        <w:rPr>
-          <w:rFonts w:ascii="Times New Roman" w:hAnsi="Times New Roman"/>
-          <w:b/>
-          <w:bCs/>
-        </w:rPr>
-        <w:t>que o projeto fosse aprovado.</w:t>
-      </w:r>
-      <w:r>
+        <w:t>COMUNICADOS:</w:t>
+      </w:r>
+      <w:r>
+        <w:rPr>
+          <w:rFonts w:ascii="Times New Roman" w:hAnsi="Times New Roman"/>
+        </w:rPr>
+        <w:t xml:space="preserve"> Não houve comunicados. </w:t>
+      </w:r>
+      <w:r>
+        <w:rPr>
+          <w:rFonts w:ascii="Times New Roman" w:hAnsi="Times New Roman"/>
+          <w:b/>
+        </w:rPr>
+        <w:t>V. ENCERRAMENTO:</w:t>
+      </w:r>
+      <w:r>
+        <w:rPr>
+          <w:rFonts w:ascii="Times New Roman" w:hAnsi="Times New Roman"/>
+        </w:rPr>
+        <w:t xml:space="preserve"> Sem nada mais a tratar e tendo resolvido a</w:t>
+      </w:r>
+      <w:r>
+        <w:rPr>
+          <w:rFonts w:ascii="Times New Roman" w:hAnsi="Times New Roman"/>
+        </w:rPr>
+        <w:t xml:space="preserve"> questão ensejadora do evento, o</w:t>
+      </w:r>
+      <w:r>
+        <w:rPr>
+          <w:rFonts w:ascii="Times New Roman" w:hAnsi="Times New Roman"/>
+        </w:rPr>
         <w:t xml:space="preserve"> </w:t>
       </w:r>
       <w:r>
         <w:rPr>
           <w:rFonts w:ascii="Times New Roman" w:hAnsi="Times New Roman"/>
-          <w:bCs/>
+        </w:rPr>
+        <w:t xml:space="preserve">servidor responsável </w:t>
+      </w:r>
+      <w:r>
+        <w:rPr>
+          <w:rFonts w:ascii="Times New Roman" w:hAnsi="Times New Roman"/>
+        </w:rPr>
+        <w:t>deu por encerrada a reunião</w:t>
+      </w:r>
+      <w:r>
+        <w:rPr>
+          <w:rFonts w:ascii="Times New Roman" w:hAnsi="Times New Roman"/>
+        </w:rPr>
+        <w:t xml:space="preserve"> às </w:t>
+      </w:r>
+      <w:r>
+        <w:rPr>
+          <w:rFonts w:ascii="Times New Roman" w:hAnsi="Times New Roman"/>
+        </w:rPr>
+        <w:t>dezessete</w:t>
+      </w:r>
+      <w:r>
+        <w:rPr>
+          <w:rFonts w:ascii="Times New Roman" w:hAnsi="Times New Roman"/>
+        </w:rPr>
+        <w:t xml:space="preserve"> horas e </w:t>
+      </w:r>
+      <w:r>
+        <w:rPr>
+          <w:rFonts w:ascii="Times New Roman" w:hAnsi="Times New Roman"/>
+        </w:rPr>
+        <w:t>trinta</w:t>
+      </w:r>
+      <w:r>
+        <w:rPr>
+          <w:rFonts w:ascii="Times New Roman" w:hAnsi="Times New Roman"/>
+        </w:rPr>
+        <w:t xml:space="preserve"> minutos</w:t>
+      </w:r>
+      <w:r>
+        <w:rPr>
+          <w:rFonts w:ascii="Times New Roman" w:hAnsi="Times New Roman"/>
+        </w:rPr>
+        <w:t>. Para tudo constar e para que ninguém alegue ignorância quanto ao tratado, eu,</w:t>
+      </w:r>
+      <w:r>
+        <w:rPr>
+          <w:rFonts w:ascii="Times New Roman" w:hAnsi="Times New Roman"/>
         </w:rPr>
         <w:t xml:space="preserve"> </w:t>
       </w:r>
       <w:r>
         <w:rPr>
           <w:rFonts w:ascii="Times New Roman" w:hAnsi="Times New Roman"/>
-          <w:b/>
-          <w:bCs/>
-        </w:rPr>
-        <w:t>V</w:t>
-      </w:r>
-      <w:r>
-        <w:rPr>
-          <w:rFonts w:ascii="Times New Roman" w:hAnsi="Times New Roman"/>
-          <w:b/>
-          <w:bCs/>
-        </w:rPr>
-        <w:t>I</w:t>
-      </w:r>
-      <w:r>
-        <w:rPr>
-          <w:rFonts w:ascii="Times New Roman" w:hAnsi="Times New Roman"/>
-          <w:b/>
-          <w:bCs/>
-        </w:rPr>
-        <w:t xml:space="preserve">. </w:t>
-      </w:r>
-      <w:r>
-        <w:rPr>
-          <w:rFonts w:ascii="Times New Roman" w:hAnsi="Times New Roman"/>
-          <w:b/>
-          <w:bCs/>
-        </w:rPr>
-        <w:t>COMUNICADOS:</w:t>
-      </w:r>
-      <w:r>
-        <w:rPr>
-          <w:rFonts w:ascii="Times New Roman" w:hAnsi="Times New Roman"/>
-        </w:rPr>
-        <w:t xml:space="preserve"> Não houve comunicados. </w:t>
-      </w:r>
-      <w:r>
-        <w:rPr>
-          <w:rFonts w:ascii="Times New Roman" w:hAnsi="Times New Roman"/>
-          <w:b/>
-        </w:rPr>
-        <w:t>V. ENCERRAMENTO:</w:t>
-      </w:r>
-      <w:r>
-        <w:rPr>
-          <w:rFonts w:ascii="Times New Roman" w:hAnsi="Times New Roman"/>
-        </w:rPr>
-        <w:t xml:space="preserve"> Sem nada mais a tratar e tendo resolvido a</w:t>
-      </w:r>
-      <w:r>
-        <w:rPr>
-          <w:rFonts w:ascii="Times New Roman" w:hAnsi="Times New Roman"/>
-        </w:rPr>
-        <w:t xml:space="preserve"> questão ensejadora do evento, o</w:t>
-      </w:r>
-      <w:r>
-        <w:rPr>
-          <w:rFonts w:ascii="Times New Roman" w:hAnsi="Times New Roman"/>
-        </w:rPr>
-        <w:t xml:space="preserve"> </w:t>
-      </w:r>
-      <w:r>
-        <w:rPr>
-          <w:rFonts w:ascii="Times New Roman" w:hAnsi="Times New Roman"/>
-        </w:rPr>
-        <w:t xml:space="preserve">servidor responsável </w:t>
-      </w:r>
-      <w:r>
-        <w:rPr>
-          <w:rFonts w:ascii="Times New Roman" w:hAnsi="Times New Roman"/>
-        </w:rPr>
-        <w:t>deu por encerrada a reunião</w:t>
-      </w:r>
-      <w:r>
-        <w:rPr>
-          <w:rFonts w:ascii="Times New Roman" w:hAnsi="Times New Roman"/>
-        </w:rPr>
-        <w:t xml:space="preserve"> às </w:t>
-      </w:r>
-      <w:r>
-        <w:rPr>
-          <w:rFonts w:ascii="Times New Roman" w:hAnsi="Times New Roman"/>
-        </w:rPr>
-        <w:t>dezessete</w:t>
-      </w:r>
-      <w:r>
-        <w:rPr>
-          <w:rFonts w:ascii="Times New Roman" w:hAnsi="Times New Roman"/>
-        </w:rPr>
-        <w:t xml:space="preserve"> horas e </w:t>
-      </w:r>
-      <w:r>
-        <w:rPr>
-          <w:rFonts w:ascii="Times New Roman" w:hAnsi="Times New Roman"/>
-        </w:rPr>
-        <w:t>trinta</w:t>
-      </w:r>
-      <w:r>
-        <w:rPr>
-          <w:rFonts w:ascii="Times New Roman" w:hAnsi="Times New Roman"/>
-        </w:rPr>
-        <w:t xml:space="preserve"> minutos</w:t>
-      </w:r>
-      <w:r>
-        <w:rPr>
-          <w:rFonts w:ascii="Times New Roman" w:hAnsi="Times New Roman"/>
-        </w:rPr>
-        <w:t>. Para tudo constar e para que ninguém alegue ignorância quanto ao tratado, eu,</w:t>
-      </w:r>
-      <w:r>
-        <w:rPr>
-          <w:rFonts w:ascii="Times New Roman" w:hAnsi="Times New Roman"/>
-        </w:rPr>
-        <w:t xml:space="preserve"> </w:t>
-      </w:r>
-      <w:r>
-        <w:rPr>
-          <w:rFonts w:ascii="Times New Roman" w:hAnsi="Times New Roman"/>
-        </w:rPr>
-        <w:t>Victor da Cruz Peres</w:t>
+        </w:rPr>
+        <w:t>Fulano</w:t>
       </w:r>
       <w:r>
         <w:rPr>
@@ -911,6 +870,12 @@
           <w:rFonts w:ascii="Times New Roman" w:hAnsi="Times New Roman"/>
         </w:rPr>
       </w:pPr>
+      <w:r>
+        <w:rPr>
+          <w:rFonts w:ascii="Times New Roman" w:hAnsi="Times New Roman"/>
+        </w:rPr>
+        <w:t>_______________________________</w:t>
+      </w:r>
     </w:p>
     <w:p>
       <w:pPr>
@@ -918,13 +883,15 @@
         <w:jc w:val="center"/>
         <w:rPr>
           <w:rFonts w:ascii="Times New Roman" w:hAnsi="Times New Roman"/>
-        </w:rPr>
-      </w:pPr>
-      <w:r>
-        <w:rPr>
-          <w:rFonts w:ascii="Times New Roman" w:hAnsi="Times New Roman"/>
-        </w:rPr>
-        <w:t>_______________________________</w:t>
+          <w:b/>
+        </w:rPr>
+      </w:pPr>
+      <w:r>
+        <w:rPr>
+          <w:rFonts w:ascii="Times New Roman" w:hAnsi="Times New Roman"/>
+          <w:b/>
+        </w:rPr>
+        <w:t>Fulano</w:t>
       </w:r>
     </w:p>
     <w:p>
@@ -933,15 +900,13 @@
         <w:jc w:val="center"/>
         <w:rPr>
           <w:rFonts w:ascii="Times New Roman" w:hAnsi="Times New Roman"/>
-          <w:b/>
-        </w:rPr>
-      </w:pPr>
-      <w:r>
-        <w:rPr>
-          <w:rFonts w:ascii="Times New Roman" w:hAnsi="Times New Roman"/>
-          <w:b/>
-        </w:rPr>
-        <w:t>Alessandra Ribeiro Duarte</w:t>
+        </w:rPr>
+      </w:pPr>
+      <w:r>
+        <w:rPr>
+          <w:rFonts w:ascii="Times New Roman" w:hAnsi="Times New Roman"/>
+        </w:rPr>
+        <w:t>Pedagoga-SIAPE:</w:t>
       </w:r>
     </w:p>
     <w:p>
@@ -952,12 +917,6 @@
           <w:rFonts w:ascii="Times New Roman" w:hAnsi="Times New Roman"/>
         </w:rPr>
       </w:pPr>
-      <w:r>
-        <w:rPr>
-          <w:rFonts w:ascii="Times New Roman" w:hAnsi="Times New Roman"/>
-        </w:rPr>
-        <w:t>Pedagoga-SIAPE:2341129</w:t>
-      </w:r>
     </w:p>
     <w:p>
       <w:pPr>
@@ -976,6 +935,12 @@
           <w:rFonts w:ascii="Times New Roman" w:hAnsi="Times New Roman"/>
         </w:rPr>
       </w:pPr>
+      <w:r>
+        <w:rPr>
+          <w:rFonts w:ascii="Times New Roman" w:hAnsi="Times New Roman"/>
+        </w:rPr>
+        <w:t>__________________________________</w:t>
+      </w:r>
     </w:p>
     <w:p>
       <w:pPr>
@@ -983,13 +948,15 @@
         <w:jc w:val="center"/>
         <w:rPr>
           <w:rFonts w:ascii="Times New Roman" w:hAnsi="Times New Roman"/>
-        </w:rPr>
-      </w:pPr>
-      <w:r>
-        <w:rPr>
-          <w:rFonts w:ascii="Times New Roman" w:hAnsi="Times New Roman"/>
-        </w:rPr>
-        <w:t>__________________________________</w:t>
+          <w:b/>
+        </w:rPr>
+      </w:pPr>
+      <w:r>
+        <w:rPr>
+          <w:rFonts w:ascii="Times New Roman" w:hAnsi="Times New Roman"/>
+          <w:b/>
+        </w:rPr>
+        <w:t>Beltrano</w:t>
       </w:r>
     </w:p>
     <w:p>
@@ -998,15 +965,19 @@
         <w:jc w:val="center"/>
         <w:rPr>
           <w:rFonts w:ascii="Times New Roman" w:hAnsi="Times New Roman"/>
-          <w:b/>
-        </w:rPr>
-      </w:pPr>
-      <w:r>
-        <w:rPr>
-          <w:rFonts w:ascii="Times New Roman" w:hAnsi="Times New Roman"/>
-          <w:b/>
-        </w:rPr>
-        <w:t>Arlon Francisco Carvalho Martins</w:t>
+        </w:rPr>
+      </w:pPr>
+      <w:r>
+        <w:rPr>
+          <w:rFonts w:ascii="Times New Roman" w:hAnsi="Times New Roman"/>
+        </w:rPr>
+        <w:t>Professor</w:t>
+      </w:r>
+      <w:r>
+        <w:rPr>
+          <w:rFonts w:ascii="Times New Roman" w:hAnsi="Times New Roman"/>
+        </w:rPr>
+        <w:t xml:space="preserve"> EBTT - SIAPE: </w:t>
       </w:r>
     </w:p>
     <w:p>
@@ -1017,18 +988,6 @@
           <w:rFonts w:ascii="Times New Roman" w:hAnsi="Times New Roman"/>
         </w:rPr>
       </w:pPr>
-      <w:r>
-        <w:rPr>
-          <w:rFonts w:ascii="Times New Roman" w:hAnsi="Times New Roman"/>
-        </w:rPr>
-        <w:t>Professor</w:t>
-      </w:r>
-      <w:r>
-        <w:rPr>
-          <w:rFonts w:ascii="Times New Roman" w:hAnsi="Times New Roman"/>
-        </w:rPr>
-        <w:t xml:space="preserve"> EBTT - SIAPE: 2270332</w:t>
-      </w:r>
     </w:p>
     <w:p>
       <w:pPr>
@@ -1042,48 +1001,72 @@
     <w:p>
       <w:pPr>
         <w:pStyle w:val="Standard"/>
+        <w:rPr>
+          <w:rFonts w:ascii="Times New Roman" w:hAnsi="Times New Roman"/>
+        </w:rPr>
+      </w:pPr>
+    </w:p>
+    <w:p>
+      <w:pPr>
+        <w:pStyle w:val="Standard"/>
+        <w:rPr>
+          <w:rFonts w:ascii="Times New Roman" w:hAnsi="Times New Roman"/>
+        </w:rPr>
+      </w:pPr>
+    </w:p>
+    <w:p>
+      <w:pPr>
+        <w:pStyle w:val="Standard"/>
+        <w:rPr>
+          <w:rFonts w:ascii="Times New Roman" w:hAnsi="Times New Roman"/>
+        </w:rPr>
+      </w:pPr>
+    </w:p>
+    <w:p>
+      <w:pPr>
+        <w:pStyle w:val="Standard"/>
+        <w:rPr>
+          <w:rFonts w:ascii="Times New Roman" w:hAnsi="Times New Roman"/>
+        </w:rPr>
+      </w:pPr>
+    </w:p>
+    <w:p>
+      <w:pPr>
+        <w:pStyle w:val="Standard"/>
+        <w:rPr>
+          <w:rFonts w:ascii="Times New Roman" w:hAnsi="Times New Roman"/>
+        </w:rPr>
+      </w:pPr>
+    </w:p>
+    <w:p>
+      <w:pPr>
+        <w:pStyle w:val="Standard"/>
+        <w:rPr>
+          <w:rFonts w:ascii="Times New Roman" w:hAnsi="Times New Roman"/>
+        </w:rPr>
+      </w:pPr>
+      <w:r>
+        <w:rPr>
+          <w:rFonts w:ascii="Times New Roman" w:hAnsi="Times New Roman"/>
+        </w:rPr>
+        <w:t>_________________________________</w:t>
+      </w:r>
+    </w:p>
+    <w:p>
+      <w:pPr>
+        <w:pStyle w:val="Standard"/>
         <w:jc w:val="center"/>
         <w:rPr>
-          <w:rFonts w:ascii="Times New Roman" w:hAnsi="Times New Roman"/>
-        </w:rPr>
-      </w:pPr>
-    </w:p>
-    <w:p>
-      <w:pPr>
-        <w:pStyle w:val="Standard"/>
-        <w:rPr>
-          <w:rFonts w:ascii="Times New Roman" w:hAnsi="Times New Roman"/>
-        </w:rPr>
-      </w:pPr>
-    </w:p>
-    <w:p>
-      <w:pPr>
-        <w:pStyle w:val="Standard"/>
-        <w:rPr>
-          <w:rFonts w:ascii="Times New Roman" w:hAnsi="Times New Roman"/>
-        </w:rPr>
-      </w:pPr>
-    </w:p>
-    <w:p>
-      <w:pPr>
-        <w:pStyle w:val="Standard"/>
-        <w:rPr>
-          <w:rFonts w:ascii="Times New Roman" w:hAnsi="Times New Roman"/>
-        </w:rPr>
-      </w:pPr>
-    </w:p>
-    <w:p>
-      <w:pPr>
-        <w:pStyle w:val="Standard"/>
-        <w:rPr>
-          <w:rFonts w:ascii="Times New Roman" w:hAnsi="Times New Roman"/>
-        </w:rPr>
-      </w:pPr>
-      <w:r>
-        <w:rPr>
-          <w:rFonts w:ascii="Times New Roman" w:hAnsi="Times New Roman"/>
-        </w:rPr>
-        <w:t>_________________________________</w:t>
+          <w:rFonts w:ascii="Times New Roman" w:hAnsi="Times New Roman" w:cs="Times New Roman"/>
+          <w:b/>
+        </w:rPr>
+      </w:pPr>
+      <w:r>
+        <w:rPr>
+          <w:rFonts w:ascii="Times New Roman" w:hAnsi="Times New Roman" w:cs="Times New Roman"/>
+          <w:b/>
+        </w:rPr>
+        <w:t>Ciclano</w:t>
       </w:r>
     </w:p>
     <w:p>
@@ -1091,31 +1074,14 @@
         <w:pStyle w:val="Standard"/>
         <w:jc w:val="center"/>
         <w:rPr>
-          <w:rFonts w:ascii="Times New Roman" w:hAnsi="Times New Roman" w:cs="Times New Roman"/>
-          <w:b/>
-        </w:rPr>
-      </w:pPr>
-      <w:r>
-        <w:rPr>
-          <w:rFonts w:ascii="Times New Roman" w:hAnsi="Times New Roman" w:cs="Times New Roman"/>
-          <w:b/>
-        </w:rPr>
-        <w:t>Leonne Bruno Domingues</w:t>
-      </w:r>
-      <w:r>
-        <w:rPr>
-          <w:rFonts w:ascii="Times New Roman" w:hAnsi="Times New Roman" w:cs="Times New Roman"/>
-          <w:b/>
-        </w:rPr>
-        <w:t xml:space="preserve"> </w:t>
-      </w:r>
-      <w:r>
-        <w:rPr>
-          <w:rFonts w:ascii="Times New Roman" w:hAnsi="Times New Roman"/>
-          <w:b/>
-          <w:bCs/>
-        </w:rPr>
-        <w:t>Alves</w:t>
+          <w:rFonts w:ascii="Times New Roman" w:hAnsi="Times New Roman"/>
+        </w:rPr>
+      </w:pPr>
+      <w:r>
+        <w:rPr>
+          <w:rFonts w:ascii="Times New Roman" w:hAnsi="Times New Roman"/>
+        </w:rPr>
+        <w:t xml:space="preserve">Professor EBTT - SIAPE: </w:t>
       </w:r>
     </w:p>
     <w:p>
@@ -1126,18 +1092,6 @@
           <w:rFonts w:ascii="Times New Roman" w:hAnsi="Times New Roman"/>
         </w:rPr>
       </w:pPr>
-      <w:r>
-        <w:rPr>
-          <w:rFonts w:ascii="Times New Roman" w:hAnsi="Times New Roman"/>
-        </w:rPr>
-        <w:t>Professor EBTT - SIAPE: 2</w:t>
-      </w:r>
-      <w:r>
-        <w:rPr>
-          <w:rFonts w:ascii="Times New Roman" w:hAnsi="Times New Roman"/>
-        </w:rPr>
-        <w:t>425042</w:t>
-      </w:r>
     </w:p>
     <w:p>
       <w:pPr>
@@ -1151,239 +1105,6 @@
     <w:p>
       <w:pPr>
         <w:pStyle w:val="Standard"/>
-        <w:jc w:val="center"/>
-        <w:rPr>
-          <w:rFonts w:ascii="Times New Roman" w:hAnsi="Times New Roman"/>
-        </w:rPr>
-      </w:pPr>
-    </w:p>
-    <w:p>
-      <w:pPr>
-        <w:pStyle w:val="Standard"/>
-        <w:jc w:val="center"/>
-        <w:rPr>
-          <w:rFonts w:ascii="Times New Roman" w:hAnsi="Times New Roman"/>
-        </w:rPr>
-      </w:pPr>
-      <w:r>
-        <w:rPr>
-          <w:rFonts w:ascii="Times New Roman" w:hAnsi="Times New Roman"/>
-        </w:rPr>
-        <w:t>___________________________________</w:t>
-      </w:r>
-    </w:p>
-    <w:p>
-      <w:pPr>
-        <w:pStyle w:val="Standard"/>
-        <w:jc w:val="center"/>
-        <w:rPr>
-          <w:rFonts w:ascii="Times New Roman" w:hAnsi="Times New Roman" w:cs="Times New Roman"/>
-          <w:b/>
-        </w:rPr>
-      </w:pPr>
-      <w:r>
-        <w:rPr>
-          <w:rFonts w:ascii="Times New Roman" w:hAnsi="Times New Roman" w:cs="Times New Roman"/>
-          <w:b/>
-        </w:rPr>
-        <w:t>Victor da Cruz Peres</w:t>
-      </w:r>
-    </w:p>
-    <w:p>
-      <w:pPr>
-        <w:pStyle w:val="Standard"/>
-        <w:jc w:val="center"/>
-        <w:rPr>
-          <w:rFonts w:ascii="Times New Roman" w:hAnsi="Times New Roman"/>
-        </w:rPr>
-      </w:pPr>
-      <w:r>
-        <w:rPr>
-          <w:rFonts w:ascii="Times New Roman" w:hAnsi="Times New Roman"/>
-        </w:rPr>
-        <w:t>Professor EBTT - SIAPE: 13</w:t>
-      </w:r>
-      <w:r>
-        <w:rPr>
-          <w:rFonts w:ascii="Times New Roman" w:hAnsi="Times New Roman"/>
-        </w:rPr>
-        <w:t>44</w:t>
-      </w:r>
-      <w:r>
-        <w:rPr>
-          <w:rFonts w:ascii="Times New Roman" w:hAnsi="Times New Roman"/>
-        </w:rPr>
-        <w:t>353</w:t>
-      </w:r>
-    </w:p>
-    <w:p>
-      <w:pPr>
-        <w:pStyle w:val="Standard"/>
-        <w:jc w:val="center"/>
-        <w:rPr>
-          <w:rFonts w:ascii="Times New Roman" w:hAnsi="Times New Roman"/>
-        </w:rPr>
-      </w:pPr>
-    </w:p>
-    <w:p>
-      <w:pPr>
-        <w:pStyle w:val="Standard"/>
-        <w:jc w:val="center"/>
-        <w:rPr>
-          <w:rFonts w:ascii="Times New Roman" w:hAnsi="Times New Roman"/>
-        </w:rPr>
-      </w:pPr>
-    </w:p>
-    <w:p>
-      <w:pPr>
-        <w:pStyle w:val="Standard"/>
-        <w:jc w:val="center"/>
-        <w:rPr>
-          <w:rFonts w:ascii="Times New Roman" w:hAnsi="Times New Roman"/>
-        </w:rPr>
-      </w:pPr>
-      <w:r>
-        <w:rPr>
-          <w:rFonts w:ascii="Times New Roman" w:hAnsi="Times New Roman"/>
-        </w:rPr>
-        <w:lastRenderedPageBreak/>
-        <w:t>___________________________________</w:t>
-      </w:r>
-    </w:p>
-    <w:p>
-      <w:pPr>
-        <w:pStyle w:val="Standard"/>
-        <w:jc w:val="center"/>
-        <w:rPr>
-          <w:rFonts w:ascii="Times New Roman" w:hAnsi="Times New Roman" w:cs="Times New Roman"/>
-          <w:b/>
-        </w:rPr>
-      </w:pPr>
-      <w:r>
-        <w:rPr>
-          <w:rFonts w:ascii="Times New Roman" w:hAnsi="Times New Roman" w:cs="Times New Roman"/>
-          <w:b/>
-        </w:rPr>
-        <w:t>Luiz Fernando Reinoso</w:t>
-      </w:r>
-    </w:p>
-    <w:p>
-      <w:pPr>
-        <w:pStyle w:val="Standard"/>
-        <w:jc w:val="center"/>
-        <w:rPr>
-          <w:rFonts w:ascii="Times New Roman" w:hAnsi="Times New Roman"/>
-        </w:rPr>
-      </w:pPr>
-      <w:r>
-        <w:rPr>
-          <w:rFonts w:ascii="Times New Roman" w:hAnsi="Times New Roman"/>
-        </w:rPr>
-        <w:t>Professor EBTT - SIAPE: 1318541</w:t>
-      </w:r>
-    </w:p>
-    <w:p>
-      <w:pPr>
-        <w:pStyle w:val="Standard"/>
-        <w:jc w:val="center"/>
-        <w:rPr>
-          <w:rFonts w:ascii="Times New Roman" w:hAnsi="Times New Roman"/>
-        </w:rPr>
-      </w:pPr>
-    </w:p>
-    <w:p>
-      <w:pPr>
-        <w:pStyle w:val="Standard"/>
-        <w:jc w:val="center"/>
-        <w:rPr>
-          <w:rFonts w:ascii="Times New Roman" w:hAnsi="Times New Roman"/>
-        </w:rPr>
-      </w:pPr>
-    </w:p>
-    <w:p>
-      <w:pPr>
-        <w:pStyle w:val="Standard"/>
-        <w:jc w:val="center"/>
-        <w:rPr>
-          <w:rFonts w:ascii="Times New Roman" w:hAnsi="Times New Roman"/>
-        </w:rPr>
-      </w:pPr>
-    </w:p>
-    <w:p>
-      <w:pPr>
-        <w:pStyle w:val="Standard"/>
-        <w:jc w:val="center"/>
-        <w:rPr>
-          <w:rFonts w:ascii="Times New Roman" w:hAnsi="Times New Roman"/>
-        </w:rPr>
-      </w:pPr>
-      <w:r>
-        <w:rPr>
-          <w:rFonts w:ascii="Times New Roman" w:hAnsi="Times New Roman"/>
-        </w:rPr>
-        <w:t>___________________________________</w:t>
-      </w:r>
-    </w:p>
-    <w:p>
-      <w:pPr>
-        <w:pStyle w:val="Standard"/>
-        <w:jc w:val="center"/>
-        <w:rPr>
-          <w:rFonts w:ascii="Times New Roman" w:hAnsi="Times New Roman"/>
-          <w:b/>
-          <w:bCs/>
-        </w:rPr>
-      </w:pPr>
-      <w:r>
-        <w:rPr>
-          <w:b/>
-          <w:bCs/>
-        </w:rPr>
-        <w:t>Celyane dos Reis Batista</w:t>
-      </w:r>
-      <w:r>
-        <w:rPr>
-          <w:rFonts w:ascii="Times New Roman" w:hAnsi="Times New Roman"/>
-          <w:b/>
-          <w:bCs/>
-        </w:rPr>
-        <w:t xml:space="preserve"> </w:t>
-      </w:r>
-    </w:p>
-    <w:p>
-      <w:pPr>
-        <w:pStyle w:val="Standard"/>
-        <w:jc w:val="center"/>
-        <w:rPr>
-          <w:rFonts w:ascii="Times New Roman" w:hAnsi="Times New Roman"/>
-          <w:b/>
-          <w:bCs/>
-        </w:rPr>
-      </w:pPr>
-      <w:r>
-        <w:rPr>
-          <w:rFonts w:ascii="Times New Roman" w:hAnsi="Times New Roman"/>
-        </w:rPr>
-        <w:t>Professor EBTT – SIAPE:</w:t>
-      </w:r>
-      <w:r>
-        <w:rPr>
-          <w:rFonts w:ascii="Times New Roman" w:hAnsi="Times New Roman"/>
-          <w:b/>
-          <w:bCs/>
-        </w:rPr>
-        <w:t xml:space="preserve"> </w:t>
-      </w:r>
-      <w:r>
-        <w:rPr>
-          <w:rFonts w:ascii="Times New Roman" w:hAnsi="Times New Roman"/>
-        </w:rPr>
-        <w:t>2408119</w:t>
-      </w:r>
-    </w:p>
-    <w:p>
-      <w:pPr>
-        <w:pStyle w:val="Standard"/>
         <w:jc w:val="both"/>
         <w:rPr>
           <w:rFonts w:ascii="Times New Roman" w:hAnsi="Times New Roman"/>
@@ -1398,360 +1119,6 @@
           <w:rFonts w:ascii="Times New Roman" w:hAnsi="Times New Roman"/>
         </w:rPr>
       </w:pPr>
-    </w:p>
-    <w:p>
-      <w:pPr>
-        <w:pStyle w:val="Standard"/>
-        <w:jc w:val="both"/>
-        <w:rPr>
-          <w:rFonts w:ascii="Times New Roman" w:hAnsi="Times New Roman"/>
-        </w:rPr>
-      </w:pPr>
-    </w:p>
-    <w:p>
-      <w:pPr>
-        <w:pStyle w:val="Standard"/>
-        <w:jc w:val="both"/>
-        <w:rPr>
-          <w:rFonts w:ascii="Times New Roman" w:hAnsi="Times New Roman"/>
-        </w:rPr>
-      </w:pPr>
-    </w:p>
-    <w:p>
-      <w:pPr>
-        <w:pStyle w:val="Standard"/>
-        <w:jc w:val="both"/>
-        <w:rPr>
-          <w:rFonts w:ascii="Times New Roman" w:hAnsi="Times New Roman"/>
-        </w:rPr>
-      </w:pPr>
-    </w:p>
-    <w:p>
-      <w:pPr>
-        <w:pStyle w:val="Standard"/>
-        <w:jc w:val="both"/>
-        <w:rPr>
-          <w:rFonts w:ascii="Times New Roman" w:hAnsi="Times New Roman"/>
-        </w:rPr>
-      </w:pPr>
-    </w:p>
-    <w:p>
-      <w:pPr>
-        <w:pStyle w:val="Standard"/>
-        <w:jc w:val="both"/>
-        <w:rPr>
-          <w:rFonts w:ascii="Times New Roman" w:hAnsi="Times New Roman"/>
-        </w:rPr>
-      </w:pPr>
-    </w:p>
-    <w:p>
-      <w:pPr>
-        <w:pStyle w:val="Standard"/>
-        <w:jc w:val="both"/>
-        <w:rPr>
-          <w:rFonts w:ascii="Times New Roman" w:hAnsi="Times New Roman"/>
-        </w:rPr>
-      </w:pPr>
-    </w:p>
-    <w:p>
-      <w:pPr>
-        <w:pStyle w:val="Standard"/>
-        <w:jc w:val="both"/>
-        <w:rPr>
-          <w:rFonts w:ascii="Times New Roman" w:hAnsi="Times New Roman"/>
-        </w:rPr>
-      </w:pPr>
-    </w:p>
-    <w:p>
-      <w:pPr>
-        <w:pStyle w:val="Standard"/>
-        <w:jc w:val="both"/>
-        <w:rPr>
-          <w:rFonts w:ascii="Times New Roman" w:hAnsi="Times New Roman"/>
-        </w:rPr>
-      </w:pPr>
-    </w:p>
-    <w:p>
-      <w:pPr>
-        <w:pStyle w:val="Standard"/>
-        <w:jc w:val="both"/>
-        <w:rPr>
-          <w:rFonts w:ascii="Times New Roman" w:hAnsi="Times New Roman"/>
-        </w:rPr>
-      </w:pPr>
-    </w:p>
-    <w:p>
-      <w:pPr>
-        <w:pStyle w:val="Standard"/>
-        <w:jc w:val="both"/>
-        <w:rPr>
-          <w:rFonts w:ascii="Times New Roman" w:hAnsi="Times New Roman"/>
-        </w:rPr>
-      </w:pPr>
-    </w:p>
-    <w:p>
-      <w:pPr>
-        <w:pStyle w:val="Standard"/>
-        <w:jc w:val="both"/>
-        <w:rPr>
-          <w:rFonts w:ascii="Times New Roman" w:hAnsi="Times New Roman"/>
-        </w:rPr>
-      </w:pPr>
-    </w:p>
-    <w:p>
-      <w:pPr>
-        <w:pStyle w:val="Standard"/>
-        <w:jc w:val="both"/>
-        <w:rPr>
-          <w:rFonts w:ascii="Times New Roman" w:hAnsi="Times New Roman"/>
-        </w:rPr>
-      </w:pPr>
-    </w:p>
-    <w:p>
-      <w:pPr>
-        <w:pStyle w:val="Standard"/>
-        <w:jc w:val="both"/>
-        <w:rPr>
-          <w:rFonts w:ascii="Times New Roman" w:hAnsi="Times New Roman"/>
-        </w:rPr>
-      </w:pPr>
-    </w:p>
-    <w:p>
-      <w:pPr>
-        <w:pStyle w:val="Standard"/>
-        <w:jc w:val="both"/>
-        <w:rPr>
-          <w:rFonts w:ascii="Times New Roman" w:hAnsi="Times New Roman"/>
-        </w:rPr>
-      </w:pPr>
-    </w:p>
-    <w:p>
-      <w:pPr>
-        <w:pStyle w:val="Standard"/>
-        <w:jc w:val="both"/>
-        <w:rPr>
-          <w:rFonts w:ascii="Times New Roman" w:hAnsi="Times New Roman"/>
-        </w:rPr>
-      </w:pPr>
-    </w:p>
-    <w:p>
-      <w:pPr>
-        <w:pStyle w:val="Standard"/>
-        <w:jc w:val="both"/>
-        <w:rPr>
-          <w:rFonts w:ascii="Times New Roman" w:hAnsi="Times New Roman"/>
-        </w:rPr>
-      </w:pPr>
-    </w:p>
-    <w:p>
-      <w:pPr>
-        <w:pStyle w:val="Standard"/>
-        <w:jc w:val="both"/>
-        <w:rPr>
-          <w:rFonts w:ascii="Times New Roman" w:hAnsi="Times New Roman"/>
-        </w:rPr>
-      </w:pPr>
-    </w:p>
-    <w:p>
-      <w:pPr>
-        <w:pStyle w:val="Standard"/>
-        <w:jc w:val="both"/>
-        <w:rPr>
-          <w:rFonts w:ascii="Times New Roman" w:hAnsi="Times New Roman"/>
-        </w:rPr>
-      </w:pPr>
-    </w:p>
-    <w:p>
-      <w:pPr>
-        <w:pStyle w:val="Standard"/>
-        <w:jc w:val="both"/>
-        <w:rPr>
-          <w:rFonts w:ascii="Times New Roman" w:hAnsi="Times New Roman"/>
-        </w:rPr>
-      </w:pPr>
-    </w:p>
-    <w:p>
-      <w:pPr>
-        <w:pStyle w:val="Standard"/>
-        <w:jc w:val="both"/>
-        <w:rPr>
-          <w:rFonts w:ascii="Times New Roman" w:hAnsi="Times New Roman"/>
-        </w:rPr>
-      </w:pPr>
-    </w:p>
-    <w:p>
-      <w:pPr>
-        <w:pStyle w:val="Standard"/>
-        <w:jc w:val="both"/>
-        <w:rPr>
-          <w:rFonts w:ascii="Times New Roman" w:hAnsi="Times New Roman"/>
-        </w:rPr>
-      </w:pPr>
-    </w:p>
-    <w:p>
-      <w:pPr>
-        <w:pStyle w:val="Standard"/>
-        <w:jc w:val="both"/>
-        <w:rPr>
-          <w:rFonts w:ascii="Times New Roman" w:hAnsi="Times New Roman"/>
-        </w:rPr>
-      </w:pPr>
-    </w:p>
-    <w:p>
-      <w:pPr>
-        <w:pStyle w:val="Standard"/>
-        <w:jc w:val="both"/>
-        <w:rPr>
-          <w:rFonts w:ascii="Times New Roman" w:hAnsi="Times New Roman"/>
-        </w:rPr>
-      </w:pPr>
-    </w:p>
-    <w:p>
-      <w:pPr>
-        <w:pStyle w:val="Standard"/>
-        <w:jc w:val="both"/>
-        <w:rPr>
-          <w:rFonts w:ascii="Times New Roman" w:hAnsi="Times New Roman"/>
-        </w:rPr>
-      </w:pPr>
-    </w:p>
-    <w:p>
-      <w:pPr>
-        <w:pStyle w:val="Standard"/>
-        <w:jc w:val="both"/>
-        <w:rPr>
-          <w:rFonts w:ascii="Times New Roman" w:hAnsi="Times New Roman"/>
-        </w:rPr>
-      </w:pPr>
-    </w:p>
-    <w:p>
-      <w:pPr>
-        <w:pStyle w:val="Standard"/>
-        <w:jc w:val="both"/>
-        <w:rPr>
-          <w:rFonts w:ascii="Times New Roman" w:hAnsi="Times New Roman"/>
-        </w:rPr>
-      </w:pPr>
-    </w:p>
-    <w:p>
-      <w:pPr>
-        <w:pStyle w:val="Standard"/>
-        <w:jc w:val="both"/>
-        <w:rPr>
-          <w:rFonts w:ascii="Times New Roman" w:hAnsi="Times New Roman"/>
-        </w:rPr>
-      </w:pPr>
-    </w:p>
-    <w:p>
-      <w:pPr>
-        <w:pStyle w:val="Standard"/>
-        <w:jc w:val="both"/>
-        <w:rPr>
-          <w:rFonts w:ascii="Times New Roman" w:hAnsi="Times New Roman"/>
-        </w:rPr>
-      </w:pPr>
-    </w:p>
-    <w:p>
-      <w:pPr>
-        <w:pStyle w:val="Standard"/>
-        <w:jc w:val="both"/>
-        <w:rPr>
-          <w:rFonts w:ascii="Times New Roman" w:hAnsi="Times New Roman"/>
-        </w:rPr>
-      </w:pPr>
-    </w:p>
-    <w:p>
-      <w:pPr>
-        <w:pStyle w:val="Standard"/>
-        <w:jc w:val="both"/>
-        <w:rPr>
-          <w:rFonts w:ascii="Times New Roman" w:hAnsi="Times New Roman"/>
-        </w:rPr>
-      </w:pPr>
-    </w:p>
-    <w:p>
-      <w:pPr>
-        <w:pStyle w:val="Standard"/>
-        <w:jc w:val="both"/>
-        <w:rPr>
-          <w:rFonts w:ascii="Times New Roman" w:hAnsi="Times New Roman"/>
-        </w:rPr>
-      </w:pPr>
-    </w:p>
-    <w:p>
-      <w:pPr>
-        <w:pStyle w:val="Standard"/>
-        <w:jc w:val="center"/>
-        <w:rPr>
-          <w:rFonts w:ascii="Times New Roman" w:hAnsi="Times New Roman"/>
-        </w:rPr>
-      </w:pPr>
-      <w:bookmarkStart w:id="0" w:name="_GoBack"/>
-      <w:bookmarkEnd w:id="0"/>
-      <w:r>
-        <w:rPr>
-          <w:rFonts w:ascii="Times New Roman" w:hAnsi="Times New Roman"/>
-        </w:rPr>
-        <w:t>___________________________________</w:t>
-      </w:r>
-    </w:p>
-    <w:p>
-      <w:pPr>
-        <w:pStyle w:val="Standard"/>
-        <w:jc w:val="center"/>
-        <w:rPr>
-          <w:rFonts w:ascii="Times New Roman" w:hAnsi="Times New Roman"/>
-          <w:b/>
-          <w:bCs/>
-        </w:rPr>
-      </w:pPr>
-      <w:r>
-        <w:rPr>
-          <w:b/>
-          <w:bCs/>
-        </w:rPr>
-        <w:t>Fabricio de Sousa Ribeiro</w:t>
-      </w:r>
-      <w:r>
-        <w:rPr>
-          <w:rFonts w:ascii="Times New Roman" w:hAnsi="Times New Roman"/>
-          <w:b/>
-          <w:bCs/>
-        </w:rPr>
-        <w:t xml:space="preserve"> </w:t>
-      </w:r>
-    </w:p>
-    <w:p>
-      <w:pPr>
-        <w:pStyle w:val="Standard"/>
-        <w:jc w:val="center"/>
-        <w:rPr>
-          <w:rFonts w:ascii="Times New Roman" w:hAnsi="Times New Roman"/>
-          <w:b/>
-          <w:bCs/>
-        </w:rPr>
-      </w:pPr>
-      <w:r>
-        <w:rPr>
-          <w:rFonts w:ascii="Times New Roman" w:hAnsi="Times New Roman"/>
-        </w:rPr>
-        <w:t>Professor EBTT – SIAPE:</w:t>
-      </w:r>
-      <w:r>
-        <w:rPr>
-          <w:rFonts w:ascii="Times New Roman" w:hAnsi="Times New Roman"/>
-          <w:b/>
-          <w:bCs/>
-        </w:rPr>
-        <w:t xml:space="preserve"> </w:t>
-      </w:r>
-      <w:r>
-        <w:rPr>
-          <w:rFonts w:ascii="Times New Roman" w:hAnsi="Times New Roman"/>
-          <w:bCs/>
-        </w:rPr>
-        <w:t>2180421</w:t>
-      </w:r>
     </w:p>
     <w:p>
       <w:pPr>
@@ -1866,7 +1233,7 @@
 </file>
 
 <file path=word/endnotes.xml><?xml version="1.0" encoding="utf-8"?>
-<w:endnotes xmlns:wpc="http://schemas.microsoft.com/office/word/2010/wordprocessingCanvas" xmlns:cx="http://schemas.microsoft.com/office/drawing/2014/chartex" xmlns:cx1="http://schemas.microsoft.com/office/drawing/2015/9/8/chartex" xmlns:cx2="http://schemas.microsoft.com/office/drawing/2015/10/21/chartex" xmlns:cx3="http://schemas.microsoft.com/office/drawing/2016/5/9/chartex" xmlns:cx4="http://schemas.microsoft.com/office/drawing/2016/5/10/chartex" xmlns:cx5="http://schemas.microsoft.com/office/drawing/2016/5/11/chartex" xmlns:cx6="http://schemas.microsoft.com/office/drawing/2016/5/12/chartex" xmlns:cx7="http://schemas.microsoft.com/office/drawing/2016/5/13/chartex" xmlns:cx8="http://schemas.microsoft.com/office/drawing/2016/5/14/chartex" xmlns:mc="http://schemas.openxmlformats.org/markup-compatibility/2006" xmlns:aink="http://schemas.microsoft.com/office/drawing/2016/ink" xmlns:am3d="http://schemas.microsoft.com/office/drawing/2017/model3d" xmlns:o="urn:schemas-microsoft-com:office:office" xmlns:r="http://schemas.openxmlformats.org/officeDocument/2006/relationships" xmlns:m="http://schemas.openxmlformats.org/officeDocument/2006/math" xmlns:v="urn:schemas-microsoft-com:vml" xmlns:wp14="http://schemas.microsoft.com/office/word/2010/wordprocessingDrawing" xmlns:wp="http://schemas.openxmlformats.org/drawingml/2006/wordprocessingDrawing" xmlns:w10="urn:schemas-microsoft-com:office:word" xmlns:w="http://schemas.openxmlformats.org/wordprocessingml/2006/main" xmlns:w14="http://schemas.microsoft.com/office/word/2010/wordml" xmlns:w15="http://schemas.microsoft.com/office/word/2012/wordml" xmlns:w16cid="http://schemas.microsoft.com/office/word/2016/wordml/cid" xmlns:w16se="http://schemas.microsoft.com/office/word/2015/wordml/symex" xmlns:wpg="http://schemas.microsoft.com/office/word/2010/wordprocessingGroup" xmlns:wpi="http://schemas.microsoft.com/office/word/2010/wordprocessingInk" xmlns:wne="http://schemas.microsoft.com/office/word/2006/wordml" xmlns:wps="http://schemas.microsoft.com/office/word/2010/wordprocessingShape" mc:Ignorable="w14 w15 w16se w16cid wp14">
+<w:endnotes xmlns:wpc="http://schemas.microsoft.com/office/word/2010/wordprocessingCanvas" xmlns:cx="http://schemas.microsoft.com/office/drawing/2014/chartex" xmlns:cx1="http://schemas.microsoft.com/office/drawing/2015/9/8/chartex" xmlns:cx2="http://schemas.microsoft.com/office/drawing/2015/10/21/chartex" xmlns:cx3="http://schemas.microsoft.com/office/drawing/2016/5/9/chartex" xmlns:cx4="http://schemas.microsoft.com/office/drawing/2016/5/10/chartex" xmlns:cx5="http://schemas.microsoft.com/office/drawing/2016/5/11/chartex" xmlns:cx6="http://schemas.microsoft.com/office/drawing/2016/5/12/chartex" xmlns:cx7="http://schemas.microsoft.com/office/drawing/2016/5/13/chartex" xmlns:cx8="http://schemas.microsoft.com/office/drawing/2016/5/14/chartex" xmlns:mc="http://schemas.openxmlformats.org/markup-compatibility/2006" xmlns:aink="http://schemas.microsoft.com/office/drawing/2016/ink" xmlns:am3d="http://schemas.microsoft.com/office/drawing/2017/model3d" xmlns:o="urn:schemas-microsoft-com:office:office" xmlns:r="http://schemas.openxmlformats.org/officeDocument/2006/relationships" xmlns:m="http://schemas.openxmlformats.org/officeDocument/2006/math" xmlns:v="urn:schemas-microsoft-com:vml" xmlns:wp14="http://schemas.microsoft.com/office/word/2010/wordprocessingDrawing" xmlns:wp="http://schemas.openxmlformats.org/drawingml/2006/wordprocessingDrawing" xmlns:w10="urn:schemas-microsoft-com:office:word" xmlns:w="http://schemas.openxmlformats.org/wordprocessingml/2006/main" xmlns:w14="http://schemas.microsoft.com/office/word/2010/wordml" xmlns:w15="http://schemas.microsoft.com/office/word/2012/wordml" xmlns:w16cex="http://schemas.microsoft.com/office/word/2018/wordml/cex" xmlns:w16cid="http://schemas.microsoft.com/office/word/2016/wordml/cid" xmlns:w16="http://schemas.microsoft.com/office/word/2018/wordml" xmlns:w16se="http://schemas.microsoft.com/office/word/2015/wordml/symex" xmlns:wpg="http://schemas.microsoft.com/office/word/2010/wordprocessingGroup" xmlns:wpi="http://schemas.microsoft.com/office/word/2010/wordprocessingInk" xmlns:wne="http://schemas.microsoft.com/office/word/2006/wordml" xmlns:wps="http://schemas.microsoft.com/office/word/2010/wordprocessingShape" mc:Ignorable="w14 w15 w16se w16cid w16 w16cex wp14">
   <w:endnote w:type="separator" w:id="-1">
     <w:p>
       <w:r>
@@ -1885,7 +1252,7 @@
 </file>
 
 <file path=word/footer1.xml><?xml version="1.0" encoding="utf-8"?>
-<w:ftr xmlns:wpc="http://schemas.microsoft.com/office/word/2010/wordprocessingCanvas" xmlns:cx="http://schemas.microsoft.com/office/drawing/2014/chartex" xmlns:cx1="http://schemas.microsoft.com/office/drawing/2015/9/8/chartex" xmlns:cx2="http://schemas.microsoft.com/office/drawing/2015/10/21/chartex" xmlns:cx3="http://schemas.microsoft.com/office/drawing/2016/5/9/chartex" xmlns:cx4="http://schemas.microsoft.com/office/drawing/2016/5/10/chartex" xmlns:cx5="http://schemas.microsoft.com/office/drawing/2016/5/11/chartex" xmlns:cx6="http://schemas.microsoft.com/office/drawing/2016/5/12/chartex" xmlns:cx7="http://schemas.microsoft.com/office/drawing/2016/5/13/chartex" xmlns:cx8="http://schemas.microsoft.com/office/drawing/2016/5/14/chartex" xmlns:mc="http://schemas.openxmlformats.org/markup-compatibility/2006" xmlns:aink="http://schemas.microsoft.com/office/drawing/2016/ink" xmlns:am3d="http://schemas.microsoft.com/office/drawing/2017/model3d" xmlns:o="urn:schemas-microsoft-com:office:office" xmlns:r="http://schemas.openxmlformats.org/officeDocument/2006/relationships" xmlns:m="http://schemas.openxmlformats.org/officeDocument/2006/math" xmlns:v="urn:schemas-microsoft-com:vml" xmlns:wp14="http://schemas.microsoft.com/office/word/2010/wordprocessingDrawing" xmlns:wp="http://schemas.openxmlformats.org/drawingml/2006/wordprocessingDrawing" xmlns:w10="urn:schemas-microsoft-com:office:word" xmlns:w="http://schemas.openxmlformats.org/wordprocessingml/2006/main" xmlns:w14="http://schemas.microsoft.com/office/word/2010/wordml" xmlns:w15="http://schemas.microsoft.com/office/word/2012/wordml" xmlns:w16cid="http://schemas.microsoft.com/office/word/2016/wordml/cid" xmlns:w16se="http://schemas.microsoft.com/office/word/2015/wordml/symex" xmlns:wpg="http://schemas.microsoft.com/office/word/2010/wordprocessingGroup" xmlns:wpi="http://schemas.microsoft.com/office/word/2010/wordprocessingInk" xmlns:wne="http://schemas.microsoft.com/office/word/2006/wordml" xmlns:wps="http://schemas.microsoft.com/office/word/2010/wordprocessingShape" mc:Ignorable="w14 w15 w16se w16cid wp14">
+<w:ftr xmlns:wpc="http://schemas.microsoft.com/office/word/2010/wordprocessingCanvas" xmlns:cx="http://schemas.microsoft.com/office/drawing/2014/chartex" xmlns:cx1="http://schemas.microsoft.com/office/drawing/2015/9/8/chartex" xmlns:cx2="http://schemas.microsoft.com/office/drawing/2015/10/21/chartex" xmlns:cx3="http://schemas.microsoft.com/office/drawing/2016/5/9/chartex" xmlns:cx4="http://schemas.microsoft.com/office/drawing/2016/5/10/chartex" xmlns:cx5="http://schemas.microsoft.com/office/drawing/2016/5/11/chartex" xmlns:cx6="http://schemas.microsoft.com/office/drawing/2016/5/12/chartex" xmlns:cx7="http://schemas.microsoft.com/office/drawing/2016/5/13/chartex" xmlns:cx8="http://schemas.microsoft.com/office/drawing/2016/5/14/chartex" xmlns:mc="http://schemas.openxmlformats.org/markup-compatibility/2006" xmlns:aink="http://schemas.microsoft.com/office/drawing/2016/ink" xmlns:am3d="http://schemas.microsoft.com/office/drawing/2017/model3d" xmlns:o="urn:schemas-microsoft-com:office:office" xmlns:r="http://schemas.openxmlformats.org/officeDocument/2006/relationships" xmlns:m="http://schemas.openxmlformats.org/officeDocument/2006/math" xmlns:v="urn:schemas-microsoft-com:vml" xmlns:wp14="http://schemas.microsoft.com/office/word/2010/wordprocessingDrawing" xmlns:wp="http://schemas.openxmlformats.org/drawingml/2006/wordprocessingDrawing" xmlns:w10="urn:schemas-microsoft-com:office:word" xmlns:w="http://schemas.openxmlformats.org/wordprocessingml/2006/main" xmlns:w14="http://schemas.microsoft.com/office/word/2010/wordml" xmlns:w15="http://schemas.microsoft.com/office/word/2012/wordml" xmlns:w16cex="http://schemas.microsoft.com/office/word/2018/wordml/cex" xmlns:w16cid="http://schemas.microsoft.com/office/word/2016/wordml/cid" xmlns:w16="http://schemas.microsoft.com/office/word/2018/wordml" xmlns:w16se="http://schemas.microsoft.com/office/word/2015/wordml/symex" xmlns:wpg="http://schemas.microsoft.com/office/word/2010/wordprocessingGroup" xmlns:wpi="http://schemas.microsoft.com/office/word/2010/wordprocessingInk" xmlns:wne="http://schemas.microsoft.com/office/word/2006/wordml" xmlns:wps="http://schemas.microsoft.com/office/word/2010/wordprocessingShape" mc:Ignorable="w14 w15 w16se w16cid w16 w16cex wp14">
   <w:p>
     <w:pPr>
       <w:pStyle w:val="Rodap"/>
@@ -1924,7 +1291,7 @@
 </file>
 
 <file path=word/footnotes.xml><?xml version="1.0" encoding="utf-8"?>
-<w:footnotes xmlns:wpc="http://schemas.microsoft.com/office/word/2010/wordprocessingCanvas" xmlns:cx="http://schemas.microsoft.com/office/drawing/2014/chartex" xmlns:cx1="http://schemas.microsoft.com/office/drawing/2015/9/8/chartex" xmlns:cx2="http://schemas.microsoft.com/office/drawing/2015/10/21/chartex" xmlns:cx3="http://schemas.microsoft.com/office/drawing/2016/5/9/chartex" xmlns:cx4="http://schemas.microsoft.com/office/drawing/2016/5/10/chartex" xmlns:cx5="http://schemas.microsoft.com/office/drawing/2016/5/11/chartex" xmlns:cx6="http://schemas.microsoft.com/office/drawing/2016/5/12/chartex" xmlns:cx7="http://schemas.microsoft.com/office/drawing/2016/5/13/chartex" xmlns:cx8="http://schemas.microsoft.com/office/drawing/2016/5/14/chartex" xmlns:mc="http://schemas.openxmlformats.org/markup-compatibility/2006" xmlns:aink="http://schemas.microsoft.com/office/drawing/2016/ink" xmlns:am3d="http://schemas.microsoft.com/office/drawing/2017/model3d" xmlns:o="urn:schemas-microsoft-com:office:office" xmlns:r="http://schemas.openxmlformats.org/officeDocument/2006/relationships" xmlns:m="http://schemas.openxmlformats.org/officeDocument/2006/math" xmlns:v="urn:schemas-microsoft-com:vml" xmlns:wp14="http://schemas.microsoft.com/office/word/2010/wordprocessingDrawing" xmlns:wp="http://schemas.openxmlformats.org/drawingml/2006/wordprocessingDrawing" xmlns:w10="urn:schemas-microsoft-com:office:word" xmlns:w="http://schemas.openxmlformats.org/wordprocessingml/2006/main" xmlns:w14="http://schemas.microsoft.com/office/word/2010/wordml" xmlns:w15="http://schemas.microsoft.com/office/word/2012/wordml" xmlns:w16cid="http://schemas.microsoft.com/office/word/2016/wordml/cid" xmlns:w16se="http://schemas.microsoft.com/office/word/2015/wordml/symex" xmlns:wpg="http://schemas.microsoft.com/office/word/2010/wordprocessingGroup" xmlns:wpi="http://schemas.microsoft.com/office/word/2010/wordprocessingInk" xmlns:wne="http://schemas.microsoft.com/office/word/2006/wordml" xmlns:wps="http://schemas.microsoft.com/office/word/2010/wordprocessingShape" mc:Ignorable="w14 w15 w16se w16cid wp14">
+<w:footnotes xmlns:wpc="http://schemas.microsoft.com/office/word/2010/wordprocessingCanvas" xmlns:cx="http://schemas.microsoft.com/office/drawing/2014/chartex" xmlns:cx1="http://schemas.microsoft.com/office/drawing/2015/9/8/chartex" xmlns:cx2="http://schemas.microsoft.com/office/drawing/2015/10/21/chartex" xmlns:cx3="http://schemas.microsoft.com/office/drawing/2016/5/9/chartex" xmlns:cx4="http://schemas.microsoft.com/office/drawing/2016/5/10/chartex" xmlns:cx5="http://schemas.microsoft.com/office/drawing/2016/5/11/chartex" xmlns:cx6="http://schemas.microsoft.com/office/drawing/2016/5/12/chartex" xmlns:cx7="http://schemas.microsoft.com/office/drawing/2016/5/13/chartex" xmlns:cx8="http://schemas.microsoft.com/office/drawing/2016/5/14/chartex" xmlns:mc="http://schemas.openxmlformats.org/markup-compatibility/2006" xmlns:aink="http://schemas.microsoft.com/office/drawing/2016/ink" xmlns:am3d="http://schemas.microsoft.com/office/drawing/2017/model3d" xmlns:o="urn:schemas-microsoft-com:office:office" xmlns:r="http://schemas.openxmlformats.org/officeDocument/2006/relationships" xmlns:m="http://schemas.openxmlformats.org/officeDocument/2006/math" xmlns:v="urn:schemas-microsoft-com:vml" xmlns:wp14="http://schemas.microsoft.com/office/word/2010/wordprocessingDrawing" xmlns:wp="http://schemas.openxmlformats.org/drawingml/2006/wordprocessingDrawing" xmlns:w10="urn:schemas-microsoft-com:office:word" xmlns:w="http://schemas.openxmlformats.org/wordprocessingml/2006/main" xmlns:w14="http://schemas.microsoft.com/office/word/2010/wordml" xmlns:w15="http://schemas.microsoft.com/office/word/2012/wordml" xmlns:w16cex="http://schemas.microsoft.com/office/word/2018/wordml/cex" xmlns:w16cid="http://schemas.microsoft.com/office/word/2016/wordml/cid" xmlns:w16="http://schemas.microsoft.com/office/word/2018/wordml" xmlns:w16se="http://schemas.microsoft.com/office/word/2015/wordml/symex" xmlns:wpg="http://schemas.microsoft.com/office/word/2010/wordprocessingGroup" xmlns:wpi="http://schemas.microsoft.com/office/word/2010/wordprocessingInk" xmlns:wne="http://schemas.microsoft.com/office/word/2006/wordml" xmlns:wps="http://schemas.microsoft.com/office/word/2010/wordprocessingShape" mc:Ignorable="w14 w15 w16se w16cid w16 w16cex wp14">
   <w:footnote w:type="separator" w:id="-1">
     <w:p>
       <w:r>
@@ -1943,7 +1310,7 @@
 </file>
 
 <file path=word/header1.xml><?xml version="1.0" encoding="utf-8"?>
-<w:hdr xmlns:wpc="http://schemas.microsoft.com/office/word/2010/wordprocessingCanvas" xmlns:cx="http://schemas.microsoft.com/office/drawing/2014/chartex" xmlns:cx1="http://schemas.microsoft.com/office/drawing/2015/9/8/chartex" xmlns:cx2="http://schemas.microsoft.com/office/drawing/2015/10/21/chartex" xmlns:cx3="http://schemas.microsoft.com/office/drawing/2016/5/9/chartex" xmlns:cx4="http://schemas.microsoft.com/office/drawing/2016/5/10/chartex" xmlns:cx5="http://schemas.microsoft.com/office/drawing/2016/5/11/chartex" xmlns:cx6="http://schemas.microsoft.com/office/drawing/2016/5/12/chartex" xmlns:cx7="http://schemas.microsoft.com/office/drawing/2016/5/13/chartex" xmlns:cx8="http://schemas.microsoft.com/office/drawing/2016/5/14/chartex" xmlns:mc="http://schemas.openxmlformats.org/markup-compatibility/2006" xmlns:aink="http://schemas.microsoft.com/office/drawing/2016/ink" xmlns:am3d="http://schemas.microsoft.com/office/drawing/2017/model3d" xmlns:o="urn:schemas-microsoft-com:office:office" xmlns:r="http://schemas.openxmlformats.org/officeDocument/2006/relationships" xmlns:m="http://schemas.openxmlformats.org/officeDocument/2006/math" xmlns:v="urn:schemas-microsoft-com:vml" xmlns:wp14="http://schemas.microsoft.com/office/word/2010/wordprocessingDrawing" xmlns:wp="http://schemas.openxmlformats.org/drawingml/2006/wordprocessingDrawing" xmlns:w10="urn:schemas-microsoft-com:office:word" xmlns:w="http://schemas.openxmlformats.org/wordprocessingml/2006/main" xmlns:w14="http://schemas.microsoft.com/office/word/2010/wordml" xmlns:w15="http://schemas.microsoft.com/office/word/2012/wordml" xmlns:w16cid="http://schemas.microsoft.com/office/word/2016/wordml/cid" xmlns:w16se="http://schemas.microsoft.com/office/word/2015/wordml/symex" xmlns:wpg="http://schemas.microsoft.com/office/word/2010/wordprocessingGroup" xmlns:wpi="http://schemas.microsoft.com/office/word/2010/wordprocessingInk" xmlns:wne="http://schemas.microsoft.com/office/word/2006/wordml" xmlns:wps="http://schemas.microsoft.com/office/word/2010/wordprocessingShape" mc:Ignorable="w14 w15 w16se w16cid wp14">
+<w:hdr xmlns:wpc="http://schemas.microsoft.com/office/word/2010/wordprocessingCanvas" xmlns:cx="http://schemas.microsoft.com/office/drawing/2014/chartex" xmlns:cx1="http://schemas.microsoft.com/office/drawing/2015/9/8/chartex" xmlns:cx2="http://schemas.microsoft.com/office/drawing/2015/10/21/chartex" xmlns:cx3="http://schemas.microsoft.com/office/drawing/2016/5/9/chartex" xmlns:cx4="http://schemas.microsoft.com/office/drawing/2016/5/10/chartex" xmlns:cx5="http://schemas.microsoft.com/office/drawing/2016/5/11/chartex" xmlns:cx6="http://schemas.microsoft.com/office/drawing/2016/5/12/chartex" xmlns:cx7="http://schemas.microsoft.com/office/drawing/2016/5/13/chartex" xmlns:cx8="http://schemas.microsoft.com/office/drawing/2016/5/14/chartex" xmlns:mc="http://schemas.openxmlformats.org/markup-compatibility/2006" xmlns:aink="http://schemas.microsoft.com/office/drawing/2016/ink" xmlns:am3d="http://schemas.microsoft.com/office/drawing/2017/model3d" xmlns:o="urn:schemas-microsoft-com:office:office" xmlns:r="http://schemas.openxmlformats.org/officeDocument/2006/relationships" xmlns:m="http://schemas.openxmlformats.org/officeDocument/2006/math" xmlns:v="urn:schemas-microsoft-com:vml" xmlns:wp14="http://schemas.microsoft.com/office/word/2010/wordprocessingDrawing" xmlns:wp="http://schemas.openxmlformats.org/drawingml/2006/wordprocessingDrawing" xmlns:w10="urn:schemas-microsoft-com:office:word" xmlns:w="http://schemas.openxmlformats.org/wordprocessingml/2006/main" xmlns:w14="http://schemas.microsoft.com/office/word/2010/wordml" xmlns:w15="http://schemas.microsoft.com/office/word/2012/wordml" xmlns:w16cex="http://schemas.microsoft.com/office/word/2018/wordml/cex" xmlns:w16cid="http://schemas.microsoft.com/office/word/2016/wordml/cid" xmlns:w16="http://schemas.microsoft.com/office/word/2018/wordml" xmlns:w16se="http://schemas.microsoft.com/office/word/2015/wordml/symex" xmlns:wpg="http://schemas.microsoft.com/office/word/2010/wordprocessingGroup" xmlns:wpi="http://schemas.microsoft.com/office/word/2010/wordprocessingInk" xmlns:wne="http://schemas.microsoft.com/office/word/2006/wordml" xmlns:wps="http://schemas.microsoft.com/office/word/2010/wordprocessingShape" mc:Ignorable="w14 w15 w16se w16cid w16 w16cex wp14">
   <w:p>
     <w:pPr>
       <w:pStyle w:val="Cabealho"/>
@@ -2111,7 +1478,7 @@
 </file>
 
 <file path=word/styles.xml><?xml version="1.0" encoding="utf-8"?>
-<w:styles xmlns:mc="http://schemas.openxmlformats.org/markup-compatibility/2006" xmlns:r="http://schemas.openxmlformats.org/officeDocument/2006/relationships" xmlns:w="http://schemas.openxmlformats.org/wordprocessingml/2006/main" xmlns:w14="http://schemas.microsoft.com/office/word/2010/wordml" xmlns:w15="http://schemas.microsoft.com/office/word/2012/wordml" xmlns:w16cid="http://schemas.microsoft.com/office/word/2016/wordml/cid" xmlns:w16se="http://schemas.microsoft.com/office/word/2015/wordml/symex" mc:Ignorable="w14 w15 w16se w16cid">
+<w:styles xmlns:mc="http://schemas.openxmlformats.org/markup-compatibility/2006" xmlns:r="http://schemas.openxmlformats.org/officeDocument/2006/relationships" xmlns:w="http://schemas.openxmlformats.org/wordprocessingml/2006/main" xmlns:w14="http://schemas.microsoft.com/office/word/2010/wordml" xmlns:w15="http://schemas.microsoft.com/office/word/2012/wordml" xmlns:w16cex="http://schemas.microsoft.com/office/word/2018/wordml/cex" xmlns:w16cid="http://schemas.microsoft.com/office/word/2016/wordml/cid" xmlns:w16="http://schemas.microsoft.com/office/word/2018/wordml" xmlns:w16se="http://schemas.microsoft.com/office/word/2015/wordml/symex" mc:Ignorable="w14 w15 w16se w16cid w16 w16cex">
   <w:docDefaults>
     <w:rPrDefault>
       <w:rPr>
@@ -2396,11 +1763,6 @@
     <w:lsdException w:name="Book Title" w:uiPriority="33" w:qFormat="1"/>
     <w:lsdException w:name="Bibliography" w:semiHidden="1" w:uiPriority="37" w:unhideWhenUsed="1"/>
     <w:lsdException w:name="TOC Heading" w:semiHidden="1" w:uiPriority="39" w:unhideWhenUsed="1" w:qFormat="1"/>
-    <w:lsdException w:name="Plain Table 5" w:semiHidden="1" w:unhideWhenUsed="1"/>
-    <w:lsdException w:name="Grid Table Light" w:semiHidden="1" w:unhideWhenUsed="1"/>
-    <w:lsdException w:name="Grid Table 1 Light" w:semiHidden="1" w:unhideWhenUsed="1"/>
-    <w:lsdException w:name="Grid Table 2" w:semiHidden="1" w:unhideWhenUsed="1"/>
-    <w:lsdException w:name="Grid Table 3" w:semiHidden="1" w:unhideWhenUsed="1"/>
     <w:lsdException w:name="Grid Table 4" w:uiPriority="49"/>
     <w:lsdException w:name="Grid Table 5 Dark" w:uiPriority="50"/>
     <w:lsdException w:name="Grid Table 6 Colorful" w:uiPriority="51"/>

</xml_diff>